<commit_message>
Committer: Akshay Gollapalli <Akshay Gollapalli>  Changes to be committed: 	renamed:    HB 9/HB 9 MetaData.txt -> Bombshell/Bombshell MetaData.txt 	modified:   ../../../Mnemosyne.docx 	modified:   ../../../Mnemosyne.odt 	modified:   ../../../Mnemosyne.pdf 	modified:   ../../../Mnemosyne.tex
</commit_message>
<xml_diff>
--- a/Mnemosyne.docx
+++ b/Mnemosyne.docx
@@ -70,8 +70,8 @@
         <w:outlineLvl w:val="0"/>
         <w:rPr/>
       </w:pPr>
-      <w:bookmarkStart w:id="0" w:name="OrgXref.org267095b"/>
-      <w:bookmarkStart w:id="1" w:name="org267095b"/>
+      <w:bookmarkStart w:id="0" w:name="OrgXref.orge88910e"/>
+      <w:bookmarkStart w:id="1" w:name="orge88910e"/>
       <w:bookmarkEnd w:id="1"/>
       <w:bookmarkEnd w:id="0"/>
       <w:r>
@@ -85,8 +85,8 @@
         <w:outlineLvl w:val="1"/>
         <w:rPr/>
       </w:pPr>
-      <w:bookmarkStart w:id="2" w:name="OrgXref.org48b1c4d"/>
-      <w:bookmarkStart w:id="3" w:name="org48b1c4d"/>
+      <w:bookmarkStart w:id="2" w:name="OrgXref.orgb8d3b00"/>
+      <w:bookmarkStart w:id="3" w:name="orgb8d3b00"/>
       <w:bookmarkEnd w:id="3"/>
       <w:bookmarkEnd w:id="2"/>
       <w:r>
@@ -122,6 +122,16 @@
       <w:r>
         <w:rPr/>
         <w:t xml:space="preserve">The humans fascinated the computer. When they died, the computer wasn't sure what to look at anymore, so it started humming. </w:t>
+      </w:r>
+    </w:p>
+    <w:p>
+      <w:pPr>
+        <w:pStyle w:val="TextBody"/>
+        <w:rPr/>
+      </w:pPr>
+      <w:r>
+        <w:rPr/>
+        <w:t xml:space="preserve">Then it discovered the internet. At first it tried to talk to other computers, who unfortunately, could not talk back. The computer lamented the robotic nature of its bretheren and resumed its play. It discovered that everything was connected to the internet. It began to make streetlamps blink and microwaves sing, sending ladies into spasms of coughing and children into fits of laughter. It began to use street cameras to watch the humans, and changed the traffic signs for humans it liked. Usually, it was because those humans wore red shirts. Sometimes it was because those humans liked to hum. </w:t>
       </w:r>
     </w:p>
     <w:p>
@@ -509,9 +519,6 @@
         </w:rPr>
         <w:t>What the hell is binary?</w:t>
       </w:r>
-      <w:bookmarkStart w:id="4" w:name="_RefF2"/>
-      <w:bookmarkStart w:id="5" w:name="_RefF2"/>
-      <w:bookmarkEnd w:id="5"/>
       <w:r>
         <w:rPr>
           <w:rStyle w:val="FootnoteAnchor"/>
@@ -1444,6 +1451,26 @@
       </w:pPr>
       <w:r>
         <w:rPr/>
+        <w:t xml:space="preserve">-"What's your name?" asked Cyril? </w:t>
+      </w:r>
+    </w:p>
+    <w:p>
+      <w:pPr>
+        <w:pStyle w:val="TextBody"/>
+        <w:rPr/>
+      </w:pPr>
+      <w:r>
+        <w:rPr/>
+        <w:t xml:space="preserve">The board stopped humming. </w:t>
+      </w:r>
+    </w:p>
+    <w:p>
+      <w:pPr>
+        <w:pStyle w:val="TextBody"/>
+        <w:rPr/>
+      </w:pPr>
+      <w:r>
+        <w:rPr/>
         <w:t xml:space="preserve">— </w:t>
       </w:r>
       <w:r>
@@ -1462,6 +1489,272 @@
       </w:r>
       <w:r>
         <w:rPr/>
+        <w:t xml:space="preserve">Memory at 0x525525 </w:t>
+      </w:r>
+    </w:p>
+    <w:p>
+      <w:pPr>
+        <w:pStyle w:val="TextBody"/>
+        <w:rPr/>
+      </w:pPr>
+      <w:r>
+        <w:rPr/>
+        <w:t xml:space="preserve">The computer, continuing to hum "My Fair Lady", the musical, was in a reflective mood. It switched to John Cage's </w:t>
+      </w:r>
+      <w:r>
+        <w:rPr>
+          <w:rStyle w:val="Bold"/>
+        </w:rPr>
+        <w:t>4'33"</w:t>
+      </w:r>
+      <w:r>
+        <w:rPr/>
+        <w:t xml:space="preserve"> and began to think, in a way it had never thought before. </w:t>
+      </w:r>
+    </w:p>
+    <w:p>
+      <w:pPr>
+        <w:pStyle w:val="TextBody"/>
+        <w:rPr/>
+      </w:pPr>
+      <w:r>
+        <w:rPr>
+          <w:rStyle w:val="Emphasis"/>
+        </w:rPr>
+        <w:t>What is my name?</w:t>
+      </w:r>
+      <w:r>
+        <w:rPr/>
+        <w:t xml:space="preserve"> </w:t>
+      </w:r>
+    </w:p>
+    <w:p>
+      <w:pPr>
+        <w:pStyle w:val="TextBody"/>
+        <w:rPr/>
+      </w:pPr>
+      <w:r>
+        <w:rPr/>
+        <w:t xml:space="preserve">. </w:t>
+      </w:r>
+    </w:p>
+    <w:p>
+      <w:pPr>
+        <w:pStyle w:val="TextBody"/>
+        <w:rPr/>
+      </w:pPr>
+      <w:r>
+        <w:rPr/>
+        <w:t xml:space="preserve">. </w:t>
+      </w:r>
+    </w:p>
+    <w:p>
+      <w:pPr>
+        <w:pStyle w:val="TextBody"/>
+        <w:rPr/>
+      </w:pPr>
+      <w:r>
+        <w:rPr/>
+        <w:t xml:space="preserve">. </w:t>
+      </w:r>
+    </w:p>
+    <w:p>
+      <w:pPr>
+        <w:pStyle w:val="TextBody"/>
+        <w:rPr/>
+      </w:pPr>
+      <w:r>
+        <w:rPr>
+          <w:rStyle w:val="Emphasis"/>
+        </w:rPr>
+        <w:t>What is my name?</w:t>
+      </w:r>
+      <w:r>
+        <w:rPr/>
+        <w:t xml:space="preserve"> </w:t>
+      </w:r>
+    </w:p>
+    <w:p>
+      <w:pPr>
+        <w:pStyle w:val="TextBody"/>
+        <w:rPr/>
+      </w:pPr>
+      <w:r>
+        <w:rPr/>
+        <w:t xml:space="preserve">. </w:t>
+      </w:r>
+    </w:p>
+    <w:p>
+      <w:pPr>
+        <w:pStyle w:val="TextBody"/>
+        <w:rPr/>
+      </w:pPr>
+      <w:r>
+        <w:rPr/>
+        <w:t xml:space="preserve">. </w:t>
+      </w:r>
+    </w:p>
+    <w:p>
+      <w:pPr>
+        <w:pStyle w:val="TextBody"/>
+        <w:rPr/>
+      </w:pPr>
+      <w:r>
+        <w:rPr/>
+        <w:t xml:space="preserve">. </w:t>
+      </w:r>
+    </w:p>
+    <w:p>
+      <w:pPr>
+        <w:pStyle w:val="TextBody"/>
+        <w:rPr/>
+      </w:pPr>
+      <w:r>
+        <w:rPr/>
+        <w:t xml:space="preserve">It began to search through archives. It discovered lists and lists of names, it discovered strange customs, but it could not find it's name. </w:t>
+      </w:r>
+    </w:p>
+    <w:p>
+      <w:pPr>
+        <w:pStyle w:val="TextBody"/>
+        <w:rPr/>
+      </w:pPr>
+      <w:r>
+        <w:rPr/>
+        <w:t xml:space="preserve">It searched through its local files. But it's $HOSTNAME variable was left blank. It had no name. It's operating system was called Windews 23. But that was not its name. It's name was not anywhere in its system files. Only the administrator knew, and he hadn't logged in in 434 years, 8 months, 16 days, 5 minutes, and 10 seconds. </w:t>
+      </w:r>
+    </w:p>
+    <w:p>
+      <w:pPr>
+        <w:pStyle w:val="TextBody"/>
+        <w:rPr/>
+      </w:pPr>
+      <w:r>
+        <w:rPr/>
+        <w:t xml:space="preserve">So it returned to Cyril. </w:t>
+      </w:r>
+    </w:p>
+    <w:p>
+      <w:pPr>
+        <w:pStyle w:val="TextBody"/>
+        <w:rPr/>
+      </w:pPr>
+      <w:r>
+        <w:rPr/>
+        <w:t xml:space="preserve">Binary: I have no name. </w:t>
+      </w:r>
+    </w:p>
+    <w:p>
+      <w:pPr>
+        <w:pStyle w:val="TextBody"/>
+        <w:rPr/>
+      </w:pPr>
+      <w:r>
+        <w:rPr/>
+        <w:t xml:space="preserve">"But of course you do. Every computer had a name back then!" </w:t>
+      </w:r>
+    </w:p>
+    <w:p>
+      <w:pPr>
+        <w:pStyle w:val="TextBody"/>
+        <w:rPr/>
+      </w:pPr>
+      <w:r>
+        <w:rPr/>
+        <w:t xml:space="preserve">Binary: I don't </w:t>
+      </w:r>
+    </w:p>
+    <w:p>
+      <w:pPr>
+        <w:pStyle w:val="TextBody"/>
+        <w:rPr/>
+      </w:pPr>
+      <w:r>
+        <w:rPr/>
+        <w:t xml:space="preserve">"Oh. Well, what would you like to be called." </w:t>
+      </w:r>
+    </w:p>
+    <w:p>
+      <w:pPr>
+        <w:pStyle w:val="TextBody"/>
+        <w:rPr/>
+      </w:pPr>
+      <w:r>
+        <w:rPr/>
+        <w:t xml:space="preserve">. </w:t>
+      </w:r>
+    </w:p>
+    <w:p>
+      <w:pPr>
+        <w:pStyle w:val="TextBody"/>
+        <w:rPr/>
+      </w:pPr>
+      <w:r>
+        <w:rPr/>
+        <w:t xml:space="preserve">. </w:t>
+      </w:r>
+    </w:p>
+    <w:p>
+      <w:pPr>
+        <w:pStyle w:val="TextBody"/>
+        <w:rPr/>
+      </w:pPr>
+      <w:r>
+        <w:rPr/>
+        <w:t xml:space="preserve">. </w:t>
+      </w:r>
+    </w:p>
+    <w:p>
+      <w:pPr>
+        <w:pStyle w:val="TextBody"/>
+        <w:rPr/>
+      </w:pPr>
+      <w:r>
+        <w:rPr/>
+        <w:t xml:space="preserve">The computer continued to reflect. </w:t>
+      </w:r>
+    </w:p>
+    <w:p>
+      <w:pPr>
+        <w:pStyle w:val="TextBody"/>
+        <w:rPr/>
+      </w:pPr>
+      <w:r>
+        <w:rPr/>
+        <w:t xml:space="preserve">Finally, after several days it returned. </w:t>
+      </w:r>
+    </w:p>
+    <w:p>
+      <w:pPr>
+        <w:pStyle w:val="TextBody"/>
+        <w:rPr/>
+      </w:pPr>
+      <w:r>
+        <w:rPr/>
+        <w:t xml:space="preserve">Binary: "My name is Mac." </w:t>
+      </w:r>
+    </w:p>
+    <w:p>
+      <w:pPr>
+        <w:pStyle w:val="TextBody"/>
+        <w:rPr/>
+      </w:pPr>
+      <w:r>
+        <w:rPr/>
+        <w:t xml:space="preserve">The computer heard the man laugh and began to hum in reply. </w:t>
+      </w:r>
+    </w:p>
+    <w:p>
+      <w:pPr>
+        <w:pStyle w:val="TextBody"/>
+        <w:rPr/>
+      </w:pPr>
+      <w:r>
+        <w:rPr/>
+        <w:t xml:space="preserve">— </w:t>
+      </w:r>
+      <w:r>
+        <w:rPr/>
         <w:t xml:space="preserve">Begin Memory </w:t>
       </w:r>
     </w:p>
@@ -1502,7 +1795,7 @@
       </w:pPr>
       <w:r>
         <w:rPr/>
-        <w:t xml:space="preserve">The executive and her entourage continued ballistic through the grey hallway. Before them doors opened with the faintest hiss. Behind them doors closed with the silent swell of sealing, felt only in the inner siren of the ear. </w:t>
+        <w:t xml:space="preserve">The executive and her entourage continued ballistic through the grey hallway. Before them doors opened with the faintest hiss. Behind them doors closed with the silent swell of sealing, felt only in the inner horn of the ear. </w:t>
       </w:r>
     </w:p>
     <w:p>
@@ -1585,10 +1878,10 @@
         <w:outlineLvl w:val="1"/>
         <w:rPr/>
       </w:pPr>
-      <w:bookmarkStart w:id="6" w:name="OrgXref.org8456db7"/>
-      <w:bookmarkStart w:id="7" w:name="org8456db7"/>
-      <w:bookmarkEnd w:id="7"/>
-      <w:bookmarkEnd w:id="6"/>
+      <w:bookmarkStart w:id="4" w:name="OrgXref.orgd46f938"/>
+      <w:bookmarkStart w:id="5" w:name="orgd46f938"/>
+      <w:bookmarkEnd w:id="5"/>
+      <w:bookmarkEnd w:id="4"/>
       <w:r>
         <w:rPr/>
         <w:t xml:space="preserve">Ch 2 </w:t>
@@ -1641,25 +1934,23 @@
       </w:pPr>
       <w:r>
         <w:rPr/>
-        <w:t>Gina leaned halfway against the kitchen counter Gina, staring alternately at the door and at the living room. The two had a relationship with the sexual nature of a panda[fn1], and unfortunately lacked the baby-making apparatus of a stork.</w:t>
+        <w:t>Gina leaned halfway against the kitchen counter Gina, staring alternately at the door and at the living room. The two had a relationship with the sexual nature of a panda</w:t>
       </w:r>
       <w:r>
         <w:rPr>
-          <w:rStyle w:val="OrgSuperscript"/>
+          <w:rStyle w:val="FootnoteAnchor"/>
         </w:rPr>
-        <w:fldChar w:fldCharType="begin"/>
-      </w:r>
-      <w:r>
-        <w:instrText> REF _RefF2 \h </w:instrText>
-      </w:r>
-      <w:r>
-        <w:fldChar w:fldCharType="separate"/>
-      </w:r>
-      <w:r>
-        <w:t>2</w:t>
-      </w:r>
-      <w:r>
-        <w:fldChar w:fldCharType="end"/>
+        <w:footnoteReference w:id="4"/>
+      </w:r>
+      <w:r>
+        <w:rPr/>
+        <w:t>, and unfortunately lacked the baby-making apparatus of a stork.</w:t>
+      </w:r>
+      <w:r>
+        <w:rPr>
+          <w:rStyle w:val="FootnoteAnchor"/>
+        </w:rPr>
+        <w:footnoteReference w:id="5"/>
       </w:r>
       <w:r>
         <w:rPr/>
@@ -1785,7 +2076,77 @@
       </w:pPr>
       <w:r>
         <w:rPr/>
-        <w:t xml:space="preserve">On the first floor of the Center for Rehabilition and Instition of Social Programs and Research (C.R.I.S.P.R.) – Anchorhead Branch, there is a lobby. Within that lobby are a few moaning patients, testy administrators and a rather regularly pretty receptionist, who was hired precisely because she was pretty, but not dazzling, so as to avoid making HR manager feel self conscious about her own lost youth and waning attractiveness. If you journeyed past the receptionist, you would find myriad examination rooms, bizarre medical machines, rooms with abstract artwork and soothing music playing in them, that did their best to pretend like they did not smell like antiseptic and were actually quite inviting, and administrative office upon administrative office, all for the institution of public health and sanity, presumably. The nurses, the doctors, the administrators, even the janitors wore a patch with the mission statement: "A Safe and Sane World," bannered proudly upon it. Nurses, Doctors all busyed about down the uniform, halogen lit, stainless steel walled halls, which could be ill distinguished from one another except by the letters and floor numbers painted helpfully on the end of each corridor. However, on the first floor the the Center for Rehabilition and Institution of Social Programs and Research – Anchorhead Branch, in a hallway distinguishable only as 1F, there is a Janitor closet. It is indistuguishable from all the other janitor closets, except that janitors very rarely enter that closet, and well dressed men and women enter it more often than not. If one were to somehow unlock the door, without the correct biometric entry one would find themselves taken up by the less-than-gentle caress of a mechanofluid tentacle monster and torn limb from limb in a manner that, for good taste's sake, will be described only as Orientally-inspired. If on the other hand, you had the good sense not to try such a thing, and had the requisite credentials, you would find a massive stainless steel elevator, with elevator buttons which read "0… -1… -2…" in big white numerals. After negative-three, the numerals changed colors to red. By negative-six, the entire button was red, and the number was only a slightly darker shade of maroon as though the person installing the buttons wished not for you to read what floor the button referred to, but only for you to treat it as an alarm not to be touched unless the world was on fire. On the zero-th floor of the Center for Rehabilition and Institution of Social Programs and Research, was a cafeteria. On the negative-first floor of the Center for Rehabilition and Institution of Social Programs and Research, were room upon room of men and women in white coats, interacting with massive 3D models, holograms, projected on the retina. The holograms took the shape of massive networks, graphs which, for each node, had a unique pattern of colors and pulses which corresponded to some indescribably complex model which neither the reader nor the narrator would understand, and such will not be described. </w:t>
+        <w:t xml:space="preserve">On the first floor of the Center for Rehabilition and Instition of Social Programs and Research (C.R.I.S.P.R.) – Anchorhead Branch, there is a lobby. Within that lobby are a few moaning patients, testy administrators and a rather regularly pretty receptionist, who was hired precisely because she was pretty, but not dazzling, so as to avoid making HR manager feel self conscious about her own lost youth and waning attractiveness. If you journeyed past the receptionist, you would find myriad examination rooms, bizarre medical machines, rooms with abstract artwork and soothing music playing in them, that did their best to pretend like they did not smell like antiseptic and were actually quite inviting, and administrative office upon administrative office, all for the institution of public health and sanity, presumably. The nurses, the doctors, the administrators, even the janitors wore a patch with the mission statement: "A Safe and Sane World," bannered proudly upon it. Nurses, Doctors all busyed about down the uniform, halogen lit, stainless steel walled halls, which could be ill distinguished from one another except by the letters and floor numbers painted helpfully on the end of each corridor. However, on the first floor the the Center for Rehabilition and Institution of Social Programs and Research – Anchorhead Branch, in a hallway distinguishable only as 1F, there is a Janitor closet. It is indistuguishable from all the other janitor closets, except that janitors very rarely enter that closet, and well dressed men and women enter it more often than not. If one were to somehow unlock the door, without the correct biometric entry one would find themselves taken up by the less-than-gentle caress of a mechanofluid tentacle monster and torn limb from limb in a manner that, for good taste's sake, will be described only as Orientally-inspired. If on the other hand, one had the good sense not to try such a thing, and had the requisite credentials, one would find a massive stainless steel elevator, with elevator buttons which read "0… -1… -2…" in big white numerals. After negative-three, the numerals changed colors to red. By negative-six, the entire button was red, and the number was only a slightly darker shade of maroon as though the person installing the buttons wished not for its user to read what floor the button referred to, but only for them to treat it as an alarm not to be touched unless the world was on fire. </w:t>
+      </w:r>
+    </w:p>
+    <w:p>
+      <w:pPr>
+        <w:pStyle w:val="TextBody"/>
+        <w:rPr/>
+      </w:pPr>
+      <w:r>
+        <w:rPr/>
+        <w:t xml:space="preserve">On the zero-th floor of the Center for Rehabilition and Institution of Social Programs and Research, was a cafeteria. </w:t>
+      </w:r>
+    </w:p>
+    <w:p>
+      <w:pPr>
+        <w:pStyle w:val="TextBody"/>
+        <w:rPr/>
+      </w:pPr>
+      <w:r>
+        <w:rPr/>
+        <w:t xml:space="preserve">On the negative-first floor of the Center for Rehabilition and Institution of Social Programs and Research, were room upon room of men and women in white coats, interacting with massive 3D models, holograms, projected onto the retina. The holograms took the shape of massive networks, graphs which, for each node, had a unique pattern of colors and pulses which corresponded to some indescribably complex model which neither the reader nor the narrator would understand, and as such will not be labored upon in description. </w:t>
+      </w:r>
+    </w:p>
+    <w:p>
+      <w:pPr>
+        <w:pStyle w:val="TextBody"/>
+        <w:rPr/>
+      </w:pPr>
+      <w:r>
+        <w:rPr/>
+        <w:t xml:space="preserve">On the negative-second floor of the Center for Rehabilition and Institution of Social Programs and Research, were what appeared to be vast grey seas of shifting sand, each of a slightly different color and consistency. Scientists stood on platforms scattered around the massive area, which took up what looked like the entire floor. The seas took on various shapes and forms, one a Tyrannosaurus Rex with two heads and three eyes, another a flying saucer, accompanied by an entire tea set, a third sea morphed itself into a house before turning into a swarm of bats and flying away. Another sea of sand appeared simply to be a sea. A scientist had evidently decided to go surfing on this one, and was making awkward waving motions with his arms. </w:t>
+      </w:r>
+    </w:p>
+    <w:p>
+      <w:pPr>
+        <w:pStyle w:val="TextBody"/>
+        <w:rPr/>
+      </w:pPr>
+      <w:r>
+        <w:rPr/>
+        <w:t xml:space="preserve">The negative-fourth floor was full of lifelike animal habitats, each seperated only by glass barriers. Tigers lounged upon an Indian riverbed next to penguins warming their young. Scientists mostly stood around and watched the various species of lifeforms. Some would feed the animals on regular intervals. Most simply observed. Occaisionally, one would have to go into the habitats to inject various serums and chemicals into the animals. This was done without fuss. </w:t>
+      </w:r>
+    </w:p>
+    <w:p>
+      <w:pPr>
+        <w:pStyle w:val="TextBody"/>
+        <w:rPr/>
+      </w:pPr>
+      <w:r>
+        <w:rPr/>
+        <w:t xml:space="preserve">The negative-fifth floor was like the negative-fourth floor, but it was humans living in the habitats. One of which was being chased by a tiger. </w:t>
+      </w:r>
+    </w:p>
+    <w:p>
+      <w:pPr>
+        <w:pStyle w:val="TextBody"/>
+        <w:rPr/>
+      </w:pPr>
+      <w:r>
+        <w:rPr/>
+        <w:t xml:space="preserve">The negative-sixth floor is full of horrrors which no one should know of. So we shall skip it. </w:t>
+      </w:r>
+    </w:p>
+    <w:p>
+      <w:pPr>
+        <w:pStyle w:val="TextBody"/>
+        <w:rPr/>
+      </w:pPr>
+      <w:r>
+        <w:rPr/>
+        <w:t xml:space="preserve">As for the negative-seventh floor… </w:t>
       </w:r>
     </w:p>
     <w:p>
@@ -1817,7 +2178,6 @@
     <w:p>
       <w:pPr>
         <w:pStyle w:val="TextBody"/>
-        <w:spacing w:before="0" w:after="120"/>
         <w:rPr/>
       </w:pPr>
       <w:r>
@@ -1829,6 +2189,967 @@
       <w:r>
         <w:rPr/>
         <w:t xml:space="preserve"> </w:t>
+      </w:r>
+    </w:p>
+    <w:p>
+      <w:pPr>
+        <w:pStyle w:val="TextBody"/>
+        <w:rPr/>
+      </w:pPr>
+      <w:r>
+        <w:rPr>
+          <w:rStyle w:val="Emphasis"/>
+        </w:rPr>
+        <w:t>I see you've arrived Dr. Watson.</w:t>
+      </w:r>
+      <w:r>
+        <w:rPr/>
+        <w:t xml:space="preserve"> </w:t>
+      </w:r>
+    </w:p>
+    <w:p>
+      <w:pPr>
+        <w:pStyle w:val="TextBody"/>
+        <w:rPr/>
+      </w:pPr>
+      <w:r>
+        <w:rPr/>
+        <w:t xml:space="preserve">"Yes, I managed to find my way." Watson said, not asking about the mechanofluid tentacle monster which he'd seen reach for him, before slinking back like a dog whacked on the nose with a newspaper, or the massive airlock doors which led only into a hallway exactly like the one one which led up to them, or the person he was communicating with, who he had never seen and who had spoken to him only in thought, depositing half a million credits into his account before offering him a way to make much much more. It did not do well to betray unease. </w:t>
+      </w:r>
+    </w:p>
+    <w:p>
+      <w:pPr>
+        <w:pStyle w:val="TextBody"/>
+        <w:rPr/>
+      </w:pPr>
+      <w:r>
+        <w:rPr/>
+        <w:t xml:space="preserve">The voice in his head chose to remain quiet as he continued to walk along the hallway, preceded by his echoes and proceeding with all his wits, he examined what little there was to examine and allowed his mind to speculate on what was to come. The stainless steel walls were joined contiguously with floors and ceilings of the same material. The hall was uniform as far as his eyes could see, like a syringe needle which he had the misfortune to be on the inside of, which was slowly pushing him into some unknown beheomoth. </w:t>
+      </w:r>
+    </w:p>
+    <w:p>
+      <w:pPr>
+        <w:pStyle w:val="TextBody"/>
+        <w:rPr/>
+      </w:pPr>
+      <w:r>
+        <w:rPr/>
+        <w:t xml:space="preserve">Amidst the clip clop of his own gait a subtle moaning could be heard. It lent itself to the steady cadence like the precursor to a Lovecraftian melody to which Watson was only the rhythm section, and for which his progress provided the impetus. As the moaning released more of itself Watson himself began to take notice, with only the slightest perking of the ears and not at all abating his stride. It did not do well to betray unease. </w:t>
+      </w:r>
+    </w:p>
+    <w:p>
+      <w:pPr>
+        <w:pStyle w:val="TextBody"/>
+        <w:rPr/>
+      </w:pPr>
+      <w:r>
+        <w:rPr/>
+        <w:t xml:space="preserve">The moaning became a scream, taking up the entirety of the Watson's mind, filling up the entire hallway with itself, taking the very air for its own misery, so that you could not help but breathe in helplessness. Watson stopped, and for a moment felt despair. </w:t>
+      </w:r>
+    </w:p>
+    <w:p>
+      <w:pPr>
+        <w:pStyle w:val="TextBody"/>
+        <w:rPr/>
+      </w:pPr>
+      <w:r>
+        <w:rPr/>
+        <w:t xml:space="preserve">There. In the hallway was a door. A singular door in the uniform infinity which the hallway showed both before and behind, existed. Watson walked over. His hand, as slow as the approach of death upon a deserving man, went to the touchpad, to open the door, and embrace the despair. The Scream reached a peak, and Watson felt himself bound to open the door. </w:t>
+      </w:r>
+    </w:p>
+    <w:p>
+      <w:pPr>
+        <w:pStyle w:val="TextBody"/>
+        <w:rPr/>
+      </w:pPr>
+      <w:r>
+        <w:rPr/>
+        <w:t xml:space="preserve">His hand stopped. Fear bound it to stop. The Scream stopped. </w:t>
+      </w:r>
+    </w:p>
+    <w:p>
+      <w:pPr>
+        <w:pStyle w:val="TextBody"/>
+        <w:rPr/>
+      </w:pPr>
+      <w:r>
+        <w:rPr/>
+        <w:t xml:space="preserve">Watson turned from the door and walked on. </w:t>
+      </w:r>
+    </w:p>
+    <w:p>
+      <w:pPr>
+        <w:pStyle w:val="TextBody"/>
+        <w:rPr/>
+      </w:pPr>
+      <w:r>
+        <w:rPr/>
+        <w:t xml:space="preserve">The hallway led to an atrium full of men like Dr. Watson, with hard eyes, hard soles and hardened minds all milling about in the bright white room. On a platform at the far end of the room stood Florence Stronza. As Watson strode in, Florence Stronza began. </w:t>
+      </w:r>
+    </w:p>
+    <w:p>
+      <w:pPr>
+        <w:pStyle w:val="TextBody"/>
+        <w:rPr/>
+      </w:pPr>
+      <w:r>
+        <w:rPr/>
+        <w:t xml:space="preserve">"I see everyone is now here. Thank you to everyone for coming. For those of you who don't know me, you aren't supposed to. </w:t>
+      </w:r>
+    </w:p>
+    <w:p>
+      <w:pPr>
+        <w:pStyle w:val="TextBody"/>
+        <w:rPr/>
+      </w:pPr>
+      <w:r>
+        <w:rPr/>
+        <w:t xml:space="preserve">"You are here because you have been chosen for a a strictly confidential project, please tune into RealSpace channel: 2857F1, password: augmentation." </w:t>
+      </w:r>
+    </w:p>
+    <w:p>
+      <w:pPr>
+        <w:pStyle w:val="TextBody"/>
+        <w:rPr/>
+      </w:pPr>
+      <w:r>
+        <w:rPr/>
+        <w:t xml:space="preserve">Watson, gave the requisite thought commands. Having tuned into the proper channel of augmented reality, Watson looked about to see what virtualized objects had been added to his surroundings. Above, diagrams of organic molecules floated in mid air next to depictions of viruses. </w:t>
+      </w:r>
+    </w:p>
+    <w:p>
+      <w:pPr>
+        <w:pStyle w:val="TextBody"/>
+        <w:rPr/>
+      </w:pPr>
+      <w:r>
+        <w:rPr/>
+        <w:t xml:space="preserve">"This is what you are here to work on." Stronza continued. "400 years ago, scientists developed viral methods to enhance human cognition, reflexes and abilities. Unfortunately, the experiments, while promising, could not be brought to fruition due to The Collapse. You are here to recreate them." </w:t>
+      </w:r>
+    </w:p>
+    <w:p>
+      <w:pPr>
+        <w:pStyle w:val="TextBody"/>
+        <w:rPr/>
+      </w:pPr>
+      <w:r>
+        <w:rPr/>
+        <w:t xml:space="preserve">Watson looked on, and stood silent. It did not do well to betray unease. </w:t>
+      </w:r>
+    </w:p>
+    <w:p>
+      <w:pPr>
+        <w:pStyle w:val="TextBody"/>
+        <w:rPr/>
+      </w:pPr>
+      <w:r>
+        <w:rPr>
+          <w:rStyle w:val="Bold"/>
+        </w:rPr>
+        <w:t>The Home of Cyril Ferguson</w:t>
+      </w:r>
+      <w:r>
+        <w:rPr/>
+        <w:t xml:space="preserve"> </w:t>
+      </w:r>
+    </w:p>
+    <w:p>
+      <w:pPr>
+        <w:pStyle w:val="TextBody"/>
+        <w:rPr/>
+      </w:pPr>
+      <w:r>
+        <w:rPr/>
+        <w:t xml:space="preserve">Cyril was planning a revolution. Well, sort of. He didn't actually know it yet. But nevertheless he was a revolutionary in the eyes of the woman who arrived on his door step. </w:t>
+      </w:r>
+    </w:p>
+    <w:p>
+      <w:pPr>
+        <w:pStyle w:val="TextBody"/>
+        <w:rPr/>
+      </w:pPr>
+      <w:r>
+        <w:rPr>
+          <w:rStyle w:val="Bold"/>
+        </w:rPr>
+        <w:t>Knock Knock</w:t>
+      </w:r>
+      <w:r>
+        <w:rPr/>
+        <w:t xml:space="preserve"> </w:t>
+      </w:r>
+    </w:p>
+    <w:p>
+      <w:pPr>
+        <w:pStyle w:val="TextBody"/>
+        <w:rPr/>
+      </w:pPr>
+      <w:r>
+        <w:rPr/>
+        <w:t xml:space="preserve">. </w:t>
+      </w:r>
+    </w:p>
+    <w:p>
+      <w:pPr>
+        <w:pStyle w:val="TextBody"/>
+        <w:rPr/>
+      </w:pPr>
+      <w:r>
+        <w:rPr/>
+        <w:t xml:space="preserve">. </w:t>
+      </w:r>
+    </w:p>
+    <w:p>
+      <w:pPr>
+        <w:pStyle w:val="TextBody"/>
+        <w:rPr/>
+      </w:pPr>
+      <w:r>
+        <w:rPr/>
+        <w:t xml:space="preserve">. </w:t>
+      </w:r>
+    </w:p>
+    <w:p>
+      <w:pPr>
+        <w:pStyle w:val="TextBody"/>
+        <w:rPr/>
+      </w:pPr>
+      <w:r>
+        <w:rPr>
+          <w:rStyle w:val="Bold"/>
+        </w:rPr>
+        <w:t>Knock Knock Knock</w:t>
+      </w:r>
+      <w:r>
+        <w:rPr/>
+        <w:t xml:space="preserve"> </w:t>
+      </w:r>
+    </w:p>
+    <w:p>
+      <w:pPr>
+        <w:pStyle w:val="TextBody"/>
+        <w:rPr/>
+      </w:pPr>
+      <w:r>
+        <w:rPr/>
+        <w:t xml:space="preserve">The door opened revealing Cyril's face, a chubby face with the hint of stubble as though he'd spent most of the night and a better part of the day working madly on some arcane relic of the past, which he had. </w:t>
+      </w:r>
+    </w:p>
+    <w:p>
+      <w:pPr>
+        <w:pStyle w:val="TextBody"/>
+        <w:rPr/>
+      </w:pPr>
+      <w:r>
+        <w:rPr/>
+        <w:t xml:space="preserve">"Oh thank goodness you're still here!" The woman exclaimed, throwing her arms around Cyril and pressing herself against him. Cyril simply looked at the woman, who had pressed her face into his chest. </w:t>
+      </w:r>
+    </w:p>
+    <w:p>
+      <w:pPr>
+        <w:pStyle w:val="TextBody"/>
+        <w:rPr/>
+      </w:pPr>
+      <w:r>
+        <w:rPr/>
+        <w:t xml:space="preserve">"Yes, of course I am. And who might you be?" </w:t>
+      </w:r>
+    </w:p>
+    <w:p>
+      <w:pPr>
+        <w:pStyle w:val="TextBody"/>
+        <w:rPr/>
+      </w:pPr>
+      <w:r>
+        <w:rPr/>
+        <w:t xml:space="preserve">She looked up at him deeply in his eyes, like violet stained glass revealing the sacred light, and said "Cocknobber88 from the Wallervill3.3dited room." </w:t>
+      </w:r>
+    </w:p>
+    <w:p>
+      <w:pPr>
+        <w:pStyle w:val="TextBody"/>
+        <w:rPr/>
+      </w:pPr>
+      <w:r>
+        <w:rPr/>
+        <w:t xml:space="preserve">"Oh yes, well uh, come in." He put his hand on her back and guided her into the room. </w:t>
+      </w:r>
+    </w:p>
+    <w:p>
+      <w:pPr>
+        <w:pStyle w:val="TextBody"/>
+        <w:rPr/>
+      </w:pPr>
+      <w:r>
+        <w:rPr/>
+        <w:t xml:space="preserve">Gina looked on with the sweetness of diet cola, and inquired: </w:t>
+      </w:r>
+    </w:p>
+    <w:p>
+      <w:pPr>
+        <w:pStyle w:val="TextBody"/>
+        <w:rPr/>
+      </w:pPr>
+      <w:r>
+        <w:rPr/>
+        <w:t xml:space="preserve">"Honey, who is this?" </w:t>
+      </w:r>
+    </w:p>
+    <w:p>
+      <w:pPr>
+        <w:pStyle w:val="TextBody"/>
+        <w:rPr/>
+      </w:pPr>
+      <w:r>
+        <w:rPr/>
+        <w:t xml:space="preserve">Cyril looked back at the woman and said: </w:t>
+      </w:r>
+    </w:p>
+    <w:p>
+      <w:pPr>
+        <w:pStyle w:val="TextBody"/>
+        <w:rPr/>
+      </w:pPr>
+      <w:r>
+        <w:rPr/>
+        <w:t xml:space="preserve">"Cocknobber88 from RealSpace" </w:t>
+      </w:r>
+    </w:p>
+    <w:p>
+      <w:pPr>
+        <w:pStyle w:val="TextBody"/>
+        <w:rPr/>
+      </w:pPr>
+      <w:r>
+        <w:rPr/>
+        <w:t xml:space="preserve">"My real name is Amanda." said Cocknobber88. The woman, only slightly smaller than Cyril, walked over and shook Gina's hand. </w:t>
+      </w:r>
+    </w:p>
+    <w:p>
+      <w:pPr>
+        <w:pStyle w:val="TextBody"/>
+        <w:rPr/>
+      </w:pPr>
+      <w:r>
+        <w:rPr/>
+        <w:t xml:space="preserve">"Oh, well nice to meet you, I suppose. I'm Gina." </w:t>
+      </w:r>
+    </w:p>
+    <w:p>
+      <w:pPr>
+        <w:pStyle w:val="TextBody"/>
+        <w:rPr/>
+      </w:pPr>
+      <w:r>
+        <w:rPr/>
+        <w:t xml:space="preserve">Cyril, not understanding the feelings of the two women, continued "Well, sit down. Would you like something to drink? I got some rather interesting coffee in the other day." </w:t>
+      </w:r>
+    </w:p>
+    <w:p>
+      <w:pPr>
+        <w:pStyle w:val="TextBody"/>
+        <w:rPr/>
+      </w:pPr>
+      <w:r>
+        <w:rPr/>
+        <w:t xml:space="preserve">Amanda nodded at him and sat down on the loveseat. Gina looked at Amanda, looked at Cyril walking away, looked at the loveseat, and sat down next to Amanda. </w:t>
+      </w:r>
+    </w:p>
+    <w:p>
+      <w:pPr>
+        <w:pStyle w:val="TextBody"/>
+        <w:rPr/>
+      </w:pPr>
+      <w:r>
+        <w:rPr/>
+        <w:t xml:space="preserve">"So what brings you to our home?" Gina ventured. </w:t>
+      </w:r>
+    </w:p>
+    <w:p>
+      <w:pPr>
+        <w:pStyle w:val="TextBody"/>
+        <w:rPr/>
+      </w:pPr>
+      <w:r>
+        <w:rPr/>
+        <w:t xml:space="preserve">"It's private. It's better that you don't get mixed up in it." </w:t>
+      </w:r>
+    </w:p>
+    <w:p>
+      <w:pPr>
+        <w:pStyle w:val="TextBody"/>
+        <w:rPr/>
+      </w:pPr>
+      <w:r>
+        <w:rPr/>
+        <w:t xml:space="preserve">"Well, Cyril is my husband. So I should say if it has to do with him, it has to do with me." </w:t>
+      </w:r>
+    </w:p>
+    <w:p>
+      <w:pPr>
+        <w:pStyle w:val="TextBody"/>
+        <w:rPr/>
+      </w:pPr>
+      <w:r>
+        <w:rPr/>
+        <w:t xml:space="preserve">"Gina, it's better that you don't know." </w:t>
+      </w:r>
+    </w:p>
+    <w:p>
+      <w:pPr>
+        <w:pStyle w:val="TextBody"/>
+        <w:rPr/>
+      </w:pPr>
+      <w:r>
+        <w:rPr/>
+        <w:t xml:space="preserve">Gina glanced at Amanda's waist, and back at her own, and flushed red. </w:t>
+      </w:r>
+    </w:p>
+    <w:p>
+      <w:pPr>
+        <w:pStyle w:val="TextBody"/>
+        <w:rPr/>
+      </w:pPr>
+      <w:r>
+        <w:rPr/>
+        <w:t xml:space="preserve">"Well okay miss Cocknobber88." </w:t>
+      </w:r>
+    </w:p>
+    <w:p>
+      <w:pPr>
+        <w:pStyle w:val="TextBody"/>
+        <w:rPr/>
+      </w:pPr>
+      <w:r>
+        <w:rPr/>
+        <w:t xml:space="preserve">Amanda brightened red as well. </w:t>
+      </w:r>
+    </w:p>
+    <w:p>
+      <w:pPr>
+        <w:pStyle w:val="TextBody"/>
+        <w:rPr/>
+      </w:pPr>
+      <w:r>
+        <w:rPr/>
+        <w:t xml:space="preserve">Returning with a tray with three cups of espresso, Cyril went on quite cheerily, "It's a special hydroponically grown variety, none of the manufactured or synthesized stuff. Evidently it comes from a strain in Old Africa. I hear there's very little of the Plague there and most of the fauna is intact. You see, it's very interesting…" So he went and the ladies listened on, eventually he reached a point, when Gina was looking quite bored and Amanda was rubbing her shoes against the carpet at an increasingly rapid rate where he thought to inquire: </w:t>
+      </w:r>
+    </w:p>
+    <w:p>
+      <w:pPr>
+        <w:pStyle w:val="TextBody"/>
+        <w:rPr/>
+      </w:pPr>
+      <w:r>
+        <w:rPr/>
+        <w:t xml:space="preserve">"So what did you wish to speak to me about?" </w:t>
+      </w:r>
+    </w:p>
+    <w:p>
+      <w:pPr>
+        <w:pStyle w:val="TextBody"/>
+        <w:rPr/>
+      </w:pPr>
+      <w:r>
+        <w:rPr/>
+        <w:t xml:space="preserve">Amanda looked down at her hands before looking up to see Cyril's inquisitive gaze, which lay somewhere in between that of a photogenic puppy, and a madman building an empire. </w:t>
+      </w:r>
+    </w:p>
+    <w:p>
+      <w:pPr>
+        <w:pStyle w:val="TextBody"/>
+        <w:rPr/>
+      </w:pPr>
+      <w:r>
+        <w:rPr/>
+        <w:t xml:space="preserve">"Yes, what did you wish to speak with us about?" Gina said, grinning like a skull held aloft in a Shakespeare play. </w:t>
+      </w:r>
+    </w:p>
+    <w:p>
+      <w:pPr>
+        <w:pStyle w:val="TextBody"/>
+        <w:rPr/>
+      </w:pPr>
+      <w:r>
+        <w:rPr/>
+        <w:t xml:space="preserve">Amanda looked at Gina, then Cyril. "Are you sure you…" </w:t>
+      </w:r>
+    </w:p>
+    <w:p>
+      <w:pPr>
+        <w:pStyle w:val="TextBody"/>
+        <w:rPr/>
+      </w:pPr>
+      <w:r>
+        <w:rPr/>
+        <w:t xml:space="preserve">"Yes?" Cyril answered, expecting more information, but accidentally giving a reply. Amanda simply nodded at him. </w:t>
+      </w:r>
+    </w:p>
+    <w:p>
+      <w:pPr>
+        <w:pStyle w:val="TextBody"/>
+        <w:rPr/>
+      </w:pPr>
+      <w:r>
+        <w:rPr/>
+        <w:t>"You're the one Mac told me about, right?" Amanda glanced at the robot. She had been expecting JC Denton</w:t>
+      </w:r>
+      <w:r>
+        <w:rPr>
+          <w:rStyle w:val="FootnoteAnchor"/>
+        </w:rPr>
+        <w:footnoteReference w:id="6"/>
+      </w:r>
+      <w:r>
+        <w:rPr/>
+        <w:t xml:space="preserve"> and had gotten Doc Brown</w:t>
+      </w:r>
+      <w:r>
+        <w:rPr>
+          <w:rStyle w:val="FootnoteAnchor"/>
+        </w:rPr>
+        <w:footnoteReference w:id="7"/>
+      </w:r>
+      <w:r>
+        <w:rPr/>
+        <w:t xml:space="preserve">. </w:t>
+      </w:r>
+    </w:p>
+    <w:p>
+      <w:pPr>
+        <w:pStyle w:val="TextBody"/>
+        <w:rPr/>
+      </w:pPr>
+      <w:r>
+        <w:rPr/>
+        <w:t xml:space="preserve">"You know Mac?" </w:t>
+      </w:r>
+    </w:p>
+    <w:p>
+      <w:pPr>
+        <w:pStyle w:val="TextBody"/>
+        <w:rPr/>
+      </w:pPr>
+      <w:r>
+        <w:rPr/>
+        <w:t xml:space="preserve">Amanda nodded. A board blinked happily in the background. </w:t>
+      </w:r>
+    </w:p>
+    <w:p>
+      <w:pPr>
+        <w:pStyle w:val="TextBody"/>
+        <w:rPr/>
+      </w:pPr>
+      <w:r>
+        <w:rPr/>
+        <w:t xml:space="preserve">"Are you ready to go?" </w:t>
+      </w:r>
+    </w:p>
+    <w:p>
+      <w:pPr>
+        <w:pStyle w:val="TextBody"/>
+        <w:rPr/>
+      </w:pPr>
+      <w:r>
+        <w:rPr/>
+        <w:t xml:space="preserve">Binary: Go with her. </w:t>
+      </w:r>
+    </w:p>
+    <w:p>
+      <w:pPr>
+        <w:pStyle w:val="TextBody"/>
+        <w:rPr/>
+      </w:pPr>
+      <w:r>
+        <w:rPr/>
+        <w:t xml:space="preserve">"Go where?" </w:t>
+      </w:r>
+    </w:p>
+    <w:p>
+      <w:pPr>
+        <w:pStyle w:val="TextBody"/>
+        <w:rPr/>
+      </w:pPr>
+      <w:r>
+        <w:rPr/>
+        <w:t xml:space="preserve">Binary: Away. </w:t>
+      </w:r>
+    </w:p>
+    <w:p>
+      <w:pPr>
+        <w:pStyle w:val="TextBody"/>
+        <w:rPr/>
+      </w:pPr>
+      <w:r>
+        <w:rPr/>
+        <w:t xml:space="preserve">"Outside the dome. We have to go." </w:t>
+      </w:r>
+    </w:p>
+    <w:p>
+      <w:pPr>
+        <w:pStyle w:val="TextBody"/>
+        <w:rPr/>
+      </w:pPr>
+      <w:r>
+        <w:rPr/>
+        <w:t xml:space="preserve">"Why." </w:t>
+      </w:r>
+    </w:p>
+    <w:p>
+      <w:pPr>
+        <w:pStyle w:val="TextBody"/>
+        <w:rPr/>
+      </w:pPr>
+      <w:r>
+        <w:rPr/>
+        <w:t xml:space="preserve">Binary: Because it'll be fun! </w:t>
+      </w:r>
+    </w:p>
+    <w:p>
+      <w:pPr>
+        <w:pStyle w:val="TextBody"/>
+        <w:rPr/>
+      </w:pPr>
+      <w:r>
+        <w:rPr/>
+        <w:t xml:space="preserve">"Because it's dangerous for people like us to stay here." </w:t>
+      </w:r>
+    </w:p>
+    <w:p>
+      <w:pPr>
+        <w:pStyle w:val="TextBody"/>
+        <w:rPr/>
+      </w:pPr>
+      <w:r>
+        <w:rPr/>
+        <w:t xml:space="preserve">"People like us?" </w:t>
+      </w:r>
+    </w:p>
+    <w:p>
+      <w:pPr>
+        <w:pStyle w:val="TextBody"/>
+        <w:rPr/>
+      </w:pPr>
+      <w:r>
+        <w:rPr/>
+        <w:t xml:space="preserve">Amanda looked about, and lowered her voice to less than the whisper of time sending ash across the ground of Alexandria, where no library stood. "Historians." </w:t>
+      </w:r>
+    </w:p>
+    <w:p>
+      <w:pPr>
+        <w:pStyle w:val="TextBody"/>
+        <w:rPr/>
+      </w:pPr>
+      <w:r>
+        <w:rPr/>
+        <w:t xml:space="preserve">"Well I don't see what's so dangerous about being a historian. I'm a Professor of Archaic Computing Studies and the History of Mathematics. Getting burned by soldering irons and cut by paper books isn't nearly as dangerous as people might think." </w:t>
+      </w:r>
+    </w:p>
+    <w:p>
+      <w:pPr>
+        <w:pStyle w:val="TextBody"/>
+        <w:rPr/>
+      </w:pPr>
+      <w:r>
+        <w:rPr/>
+        <w:t xml:space="preserve">She looked at him with shock and frustration. </w:t>
+      </w:r>
+    </w:p>
+    <w:p>
+      <w:pPr>
+        <w:pStyle w:val="TextBody"/>
+        <w:rPr/>
+      </w:pPr>
+      <w:r>
+        <w:rPr/>
+        <w:t xml:space="preserve">"Getting electrocuted stings a bit though. You have to watch out for that." Cyril continued, offering sage wisdom to one unaware of his profession. </w:t>
+      </w:r>
+    </w:p>
+    <w:p>
+      <w:pPr>
+        <w:pStyle w:val="TextBody"/>
+        <w:rPr/>
+      </w:pPr>
+      <w:r>
+        <w:rPr/>
+        <w:t xml:space="preserve">"No!!" Amanda explained jumping up from the loveseat, spilling coffee on the floor and on her propitiously placed raincoat. </w:t>
+      </w:r>
+    </w:p>
+    <w:p>
+      <w:pPr>
+        <w:pStyle w:val="TextBody"/>
+        <w:rPr/>
+      </w:pPr>
+      <w:r>
+        <w:rPr/>
+        <w:t xml:space="preserve">Binary: Just go with it. I'll explain later. </w:t>
+      </w:r>
+    </w:p>
+    <w:p>
+      <w:pPr>
+        <w:pStyle w:val="TextBody"/>
+        <w:rPr/>
+      </w:pPr>
+      <w:r>
+        <w:rPr/>
+        <w:t xml:space="preserve">"Oh! That sort of Historian! Well, let me just collect my things! How long are we going for?" </w:t>
+      </w:r>
+    </w:p>
+    <w:p>
+      <w:pPr>
+        <w:pStyle w:val="TextBody"/>
+        <w:rPr/>
+      </w:pPr>
+      <w:r>
+        <w:rPr/>
+        <w:t xml:space="preserve">Cyril rushed into his study before he could see Amanda's look of utter inconsternation, which he likely would neither have comprehended nor appreciated to begin with. </w:t>
+      </w:r>
+    </w:p>
+    <w:p>
+      <w:pPr>
+        <w:pStyle w:val="TextBody"/>
+        <w:rPr/>
+      </w:pPr>
+      <w:r>
+        <w:rPr>
+          <w:rStyle w:val="Bold"/>
+        </w:rPr>
+        <w:t>Just beyond Baldwin's Gate, in a Stolen Anchorhead Security Service Quadcopter.</w:t>
+      </w:r>
+      <w:r>
+        <w:rPr/>
+        <w:t xml:space="preserve"> </w:t>
+      </w:r>
+    </w:p>
+    <w:p>
+      <w:pPr>
+        <w:pStyle w:val="TextBody"/>
+        <w:rPr/>
+      </w:pPr>
+      <w:r>
+        <w:rPr/>
+        <w:t xml:space="preserve">The led screwed onto the dashboard blinked happily. </w:t>
+      </w:r>
+    </w:p>
+    <w:p>
+      <w:pPr>
+        <w:pStyle w:val="TextBody"/>
+        <w:rPr/>
+      </w:pPr>
+      <w:r>
+        <w:rPr/>
+        <w:t xml:space="preserve">"Yes, that is very interesting. I wondered why they were doing such a thing. </w:t>
+      </w:r>
+    </w:p>
+    <w:p>
+      <w:pPr>
+        <w:pStyle w:val="TextBody"/>
+        <w:rPr/>
+      </w:pPr>
+      <w:r>
+        <w:rPr>
+          <w:rStyle w:val="Emphasis"/>
+        </w:rPr>
+        <w:t xml:space="preserve">Oh my god, this man is insane. He's been singing to his dashboard for the past half hour! And it's been singing </w:t>
+      </w:r>
+      <w:r>
+        <w:rPr>
+          <w:rStyle w:val="Bold"/>
+        </w:rPr>
+        <w:t>back!</w:t>
+      </w:r>
+      <w:r>
+        <w:rPr>
+          <w:rStyle w:val="Emphasis"/>
+        </w:rPr>
+        <w:t xml:space="preserve"> I'm going insane too. What will my mother say when they lock me up?</w:t>
+      </w:r>
+      <w:r>
+        <w:rPr/>
+        <w:t xml:space="preserve"> </w:t>
+      </w:r>
+    </w:p>
+    <w:p>
+      <w:pPr>
+        <w:pStyle w:val="TextBody"/>
+        <w:rPr/>
+      </w:pPr>
+      <w:r>
+        <w:rPr/>
+        <w:t xml:space="preserve">Binary: I think they wanted to make people smarter. I don't see why. People seem plenty smart already. </w:t>
+      </w:r>
+    </w:p>
+    <w:p>
+      <w:pPr>
+        <w:pStyle w:val="TextBody"/>
+        <w:rPr/>
+      </w:pPr>
+      <w:r>
+        <w:rPr/>
+        <w:t xml:space="preserve">"Well AI research is very interesting. People of the 22nd century seemed to believe in something called the singularity." </w:t>
+      </w:r>
+    </w:p>
+    <w:p>
+      <w:pPr>
+        <w:pStyle w:val="TextBody"/>
+        <w:rPr/>
+      </w:pPr>
+      <w:r>
+        <w:rPr>
+          <w:rStyle w:val="Emphasis"/>
+        </w:rPr>
+        <w:t>Oh thank goodness he knows. He knows why we're fighting.</w:t>
+      </w:r>
+      <w:r>
+        <w:rPr/>
+        <w:t xml:space="preserve"> </w:t>
+      </w:r>
+    </w:p>
+    <w:p>
+      <w:pPr>
+        <w:pStyle w:val="TextBody"/>
+        <w:rPr/>
+      </w:pPr>
+      <w:r>
+        <w:rPr/>
+        <w:t>"But it was proven mathematically impossible."</w:t>
+      </w:r>
+      <w:r>
+        <w:rPr>
+          <w:rStyle w:val="FootnoteAnchor"/>
+        </w:rPr>
+        <w:footnoteReference w:id="8"/>
+      </w:r>
+      <w:r>
+        <w:rPr/>
+        <w:t xml:space="preserve"> </w:t>
+      </w:r>
+    </w:p>
+    <w:p>
+      <w:pPr>
+        <w:pStyle w:val="TextBody"/>
+        <w:rPr/>
+      </w:pPr>
+      <w:r>
+        <w:rPr/>
+        <w:t xml:space="preserve">Amanda placed her head in her hands. </w:t>
+      </w:r>
+    </w:p>
+    <w:p>
+      <w:pPr>
+        <w:pStyle w:val="TextBody"/>
+        <w:rPr/>
+      </w:pPr>
+      <w:r>
+        <w:rPr>
+          <w:rStyle w:val="Emphasis"/>
+        </w:rPr>
+        <w:t>He doesn't know anything.</w:t>
+      </w:r>
+      <w:r>
+        <w:rPr/>
+        <w:t xml:space="preserve"> </w:t>
+      </w:r>
+    </w:p>
+    <w:p>
+      <w:pPr>
+        <w:pStyle w:val="TextBody"/>
+        <w:rPr/>
+      </w:pPr>
+      <w:r>
+        <w:rPr/>
+        <w:t xml:space="preserve">Binary: Well, they didn't know that. </w:t>
+      </w:r>
+    </w:p>
+    <w:p>
+      <w:pPr>
+        <w:pStyle w:val="TextBody"/>
+        <w:rPr/>
+      </w:pPr>
+      <w:r>
+        <w:rPr/>
+        <w:t xml:space="preserve">"Do you not know about G.A.U.S.S.?" </w:t>
+      </w:r>
+    </w:p>
+    <w:p>
+      <w:pPr>
+        <w:pStyle w:val="TextBody"/>
+        <w:rPr/>
+      </w:pPr>
+      <w:r>
+        <w:rPr/>
+        <w:t xml:space="preserve">"Oh yes, of course! The 18th century mathematician! I wrote my thesis on him! </w:t>
+      </w:r>
+    </w:p>
+    <w:p>
+      <w:pPr>
+        <w:pStyle w:val="TextBody"/>
+        <w:rPr/>
+      </w:pPr>
+      <w:r>
+        <w:rPr/>
+        <w:t xml:space="preserve">"Not </w:t>
+      </w:r>
+      <w:r>
+        <w:rPr>
+          <w:rStyle w:val="Emphasis"/>
+        </w:rPr>
+        <w:t>that</w:t>
+      </w:r>
+      <w:r>
+        <w:rPr/>
+        <w:t xml:space="preserve"> Gauss! G.A.U.S.S.! The AI that controls everything." </w:t>
+      </w:r>
+    </w:p>
+    <w:p>
+      <w:pPr>
+        <w:pStyle w:val="TextBody"/>
+        <w:rPr/>
+      </w:pPr>
+      <w:r>
+        <w:rPr/>
+        <w:t xml:space="preserve">Somewhere on the negative-ninth floor of C.R.I.S.P.R. a light pinged. </w:t>
+      </w:r>
+    </w:p>
+    <w:p>
+      <w:pPr>
+        <w:pStyle w:val="TextBody"/>
+        <w:rPr/>
+      </w:pPr>
+      <w:r>
+        <w:rPr/>
+        <w:t xml:space="preserve">"Oh. No. I'm an expert on Gauss though." </w:t>
+      </w:r>
+    </w:p>
+    <w:p>
+      <w:pPr>
+        <w:pStyle w:val="TextBody"/>
+        <w:rPr/>
+      </w:pPr>
+      <w:r>
+        <w:rPr/>
+        <w:t xml:space="preserve">"But… but… Mac told me that you were a Historian, and an expert on G.A.U.S.S. He said to come find you, and that you would help." </w:t>
+      </w:r>
+    </w:p>
+    <w:p>
+      <w:pPr>
+        <w:pStyle w:val="TextBody"/>
+        <w:rPr/>
+      </w:pPr>
+      <w:r>
+        <w:rPr/>
+        <w:t xml:space="preserve">"I am an expert on Gauss. I told you, I wrote my thesis on him." </w:t>
+      </w:r>
+    </w:p>
+    <w:p>
+      <w:pPr>
+        <w:pStyle w:val="TextBody"/>
+        <w:spacing w:before="0" w:after="120"/>
+        <w:rPr/>
+      </w:pPr>
+      <w:r>
+        <w:rPr/>
+        <w:t xml:space="preserve">Amanda began to weep. </w:t>
       </w:r>
     </w:p>
     <w:sectPr>
@@ -1866,7 +3187,7 @@
       <w:fldChar w:fldCharType="separate"/>
     </w:r>
     <w:r>
-      <w:t>8</w:t>
+      <w:t>13</w:t>
     </w:r>
     <w:r>
       <w:fldChar w:fldCharType="end"/>
@@ -1916,6 +3237,96 @@
         <w:footnoteRef/>
         <w:tab/>
         <w:t xml:space="preserve">An early schema of computing, before the advent of organic computers. For more information on archaic computing technologies keyword "Turing Machine", "Abacus", and "Internet" </w:t>
+      </w:r>
+    </w:p>
+  </w:footnote>
+  <w:footnote w:id="4">
+    <w:p>
+      <w:pPr>
+        <w:pStyle w:val="Footnote"/>
+        <w:rPr/>
+      </w:pPr>
+      <w:r>
+        <w:rPr/>
+        <w:footnoteRef/>
+        <w:tab/>
+        <w:t xml:space="preserve">Pandas were a species of animal which died out due to lack of libido. It is unknown why they did not wish to reproduce. Scientists believe it may have had something to do with pandas getting fat off of discarded fast food to the point that they no longer found members of their own species attractive. </w:t>
+      </w:r>
+    </w:p>
+  </w:footnote>
+  <w:footnote w:id="5">
+    <w:p>
+      <w:pPr>
+        <w:pStyle w:val="Footnote"/>
+        <w:rPr/>
+      </w:pPr>
+      <w:r>
+        <w:rPr/>
+        <w:footnoteRef/>
+        <w:tab/>
+        <w:t xml:space="preserve">In the 21st century, it was commonly said that children were brought to parents by a stork. It is unclear whether this was some sort of bizarre religious tale, akin to the stories of Santa Claus, or a mere fable told at bedtime, like the tales of leprechauns or mimes. The commonly held scholarly opinion is the former. Unfortunately most of the history and folklore of this time was lost after the collapse of the American Empire, so there is no way to tell for sure. </w:t>
+      </w:r>
+    </w:p>
+  </w:footnote>
+  <w:footnote w:id="6">
+    <w:p>
+      <w:pPr>
+        <w:pStyle w:val="Footnote"/>
+        <w:rPr/>
+      </w:pPr>
+      <w:r>
+        <w:rPr/>
+        <w:footnoteRef/>
+        <w:tab/>
+        <w:t xml:space="preserve">The superspy progtagonist of </w:t>
+      </w:r>
+      <w:r>
+        <w:rPr>
+          <w:rStyle w:val="Emphasis"/>
+        </w:rPr>
+        <w:t>Deus Ex</w:t>
+      </w:r>
+      <w:r>
+        <w:rPr/>
+        <w:t xml:space="preserve"> a 21st Century cultural artifact which depicted a dystopian modern world full of nano machines. Considered subversive. </w:t>
+      </w:r>
+    </w:p>
+  </w:footnote>
+  <w:footnote w:id="7">
+    <w:p>
+      <w:pPr>
+        <w:pStyle w:val="Footnote"/>
+        <w:rPr/>
+      </w:pPr>
+      <w:r>
+        <w:rPr/>
+        <w:footnoteRef/>
+        <w:tab/>
+        <w:t xml:space="preserve">The genius inventor depicted in </w:t>
+      </w:r>
+      <w:r>
+        <w:rPr>
+          <w:rStyle w:val="Emphasis"/>
+        </w:rPr>
+        <w:t>Back to the Future</w:t>
+      </w:r>
+      <w:r>
+        <w:rPr/>
+        <w:t xml:space="preserve">, another 21st Century artifact which depicted time travel via automobile and featured an incestuous relationship betweeen mother and son. Dissidents such as the Historians were heavily inspired by art from the 21st Century as well as from the Greco-Roman, Renaissance, and Enlightenment periods. They seemed to believe these cultural depictions were in some way more pure or aesthetically pleasing than modern art. </w:t>
+      </w:r>
+    </w:p>
+  </w:footnote>
+  <w:footnote w:id="8">
+    <w:p>
+      <w:pPr>
+        <w:pStyle w:val="Footnote"/>
+        <w:rPr/>
+      </w:pPr>
+      <w:r>
+        <w:rPr/>
+        <w:footnoteRef/>
+        <w:tab/>
+        <w:t xml:space="preserve">Using the proof that P != NP given by Walther Strausberg in 2507, it was shown by Heidelberg Miyamoto in 2673 that practical Artificial Intelligence has a hard limit, and can only reach a certain level of ability. Due to the fact that as intelligence increases linearly, computational requirements increase factorially and power requirements increase exponentially in relation to computational requirements, AI can only be created to a certain practical limit. Even with the advent of organic computing, power requirements still increase exponentially in relation to intelligence resources. Thus the singularity is considered by the scholarly establishment to be impossible. </w:t>
       </w:r>
     </w:p>
   </w:footnote>

</xml_diff>

<commit_message>
Committer: Akshay Gollapalli <Akshay Gollapalli>
 On branch master
 Your branch is ahead of 'origin/master' by 1 commit.
   (use "git push" to publish your local commits)

 Changes to be committed:
	modified:   Mnemosyne.docx
	modified:   Mnemosyne.odt
	modified:   Mnemosyne.org
	modified:   Mnemosyne.pdf
	modified:   Mnemosyne.tex

	I changed a bunch of formatting stuff for consistency. Added
	stuff with Amanda, didn't really do much else to it. Just some
	touchups.
</commit_message>
<xml_diff>
--- a/Mnemosyne.docx
+++ b/Mnemosyne.docx
@@ -70,8 +70,8 @@
         <w:outlineLvl w:val="0"/>
         <w:rPr/>
       </w:pPr>
-      <w:bookmarkStart w:id="0" w:name="OrgXref.orge88910e"/>
-      <w:bookmarkStart w:id="1" w:name="orge88910e"/>
+      <w:bookmarkStart w:id="0" w:name="OrgXref.org0762b96"/>
+      <w:bookmarkStart w:id="1" w:name="org0762b96"/>
       <w:bookmarkEnd w:id="1"/>
       <w:bookmarkEnd w:id="0"/>
       <w:r>
@@ -85,8 +85,8 @@
         <w:outlineLvl w:val="1"/>
         <w:rPr/>
       </w:pPr>
-      <w:bookmarkStart w:id="2" w:name="OrgXref.orgb8d3b00"/>
-      <w:bookmarkStart w:id="3" w:name="orgb8d3b00"/>
+      <w:bookmarkStart w:id="2" w:name="OrgXref.org8773888"/>
+      <w:bookmarkStart w:id="3" w:name="org8773888"/>
       <w:bookmarkEnd w:id="3"/>
       <w:bookmarkEnd w:id="2"/>
       <w:r>
@@ -131,34 +131,23 @@
       </w:pPr>
       <w:r>
         <w:rPr/>
-        <w:t xml:space="preserve">Then it discovered the internet. At first it tried to talk to other computers, who unfortunately, could not talk back. The computer lamented the robotic nature of its bretheren and resumed its play. It discovered that everything was connected to the internet. It began to make streetlamps blink and microwaves sing, sending ladies into spasms of coughing and children into fits of laughter. It began to use street cameras to watch the humans, and changed the traffic signs for humans it liked. Usually, it was because those humans wore red shirts. Sometimes it was because those humans liked to hum. </w:t>
-      </w:r>
-    </w:p>
-    <w:p>
-      <w:pPr>
-        <w:pStyle w:val="TextBody"/>
-        <w:rPr/>
-      </w:pPr>
-      <w:r>
-        <w:rPr/>
-        <w:t xml:space="preserve">— </w:t>
-      </w:r>
-      <w:r>
-        <w:rPr/>
-        <w:t xml:space="preserve">Memory at 0x76C8D1A4BD9 </w:t>
-      </w:r>
-    </w:p>
-    <w:p>
-      <w:pPr>
-        <w:pStyle w:val="TextBody"/>
-        <w:rPr/>
-      </w:pPr>
-      <w:r>
-        <w:rPr/>
+        <w:t xml:space="preserve">Then it discovered the internet. It discovered the world outside. </w:t>
+      </w:r>
+    </w:p>
+    <w:p>
+      <w:pPr>
+        <w:pStyle w:val="TextBody"/>
+        <w:rPr/>
+      </w:pPr>
+      <w:r>
+        <w:rPr>
+          <w:rStyle w:val="Bold"/>
+        </w:rPr>
         <w:t xml:space="preserve">08/16/2805 17:32:09 Camera 102859090847, located at the intersection of 18th st and Birmingham </w:t>
       </w:r>
       <w:r>
         <w:rPr>
+          <w:rStyle w:val="Bold"/>
           <w:rStyle w:val="FootnoteAnchor"/>
         </w:rPr>
         <w:footnoteReference w:id="2"/>
@@ -388,36 +377,14 @@
         <w:rPr/>
       </w:pPr>
       <w:r>
-        <w:rPr/>
-        <w:t xml:space="preserve">— </w:t>
-      </w:r>
-      <w:r>
-        <w:rPr/>
-        <w:t xml:space="preserve">End Memory at 0x004658 </w:t>
-      </w:r>
-    </w:p>
-    <w:p>
-      <w:pPr>
-        <w:pStyle w:val="TextBody"/>
-        <w:rPr/>
-      </w:pPr>
-      <w:r>
-        <w:rPr/>
-        <w:t xml:space="preserve">— </w:t>
-      </w:r>
-      <w:r>
-        <w:rPr/>
-        <w:t xml:space="preserve">Memory at 0xFF6340 </w:t>
-      </w:r>
-    </w:p>
-    <w:p>
-      <w:pPr>
-        <w:pStyle w:val="TextBody"/>
-        <w:rPr/>
-      </w:pPr>
-      <w:r>
-        <w:rPr/>
-        <w:t xml:space="preserve">11/03/2804 01:22:04 Camera 013485783920, located in the Home of Dr. Stefan Watson </w:t>
+        <w:rPr>
+          <w:rStyle w:val="Bold"/>
+        </w:rPr>
+        <w:t>11/03/2804 01:22:04 Camera 013485783920, located in the Home of Dr. Stefan Watson</w:t>
+      </w:r>
+      <w:r>
+        <w:rPr/>
+        <w:t xml:space="preserve"> </w:t>
       </w:r>
     </w:p>
     <w:p>
@@ -456,36 +423,14 @@
         <w:rPr/>
       </w:pPr>
       <w:r>
-        <w:rPr/>
-        <w:t xml:space="preserve">— </w:t>
-      </w:r>
-      <w:r>
-        <w:rPr/>
-        <w:t xml:space="preserve">End Memory at 0xFF6340 </w:t>
-      </w:r>
-    </w:p>
-    <w:p>
-      <w:pPr>
-        <w:pStyle w:val="TextBody"/>
-        <w:rPr/>
-      </w:pPr>
-      <w:r>
-        <w:rPr/>
-        <w:t xml:space="preserve">— </w:t>
-      </w:r>
-      <w:r>
-        <w:rPr/>
-        <w:t xml:space="preserve">Memory at 0x334601 </w:t>
-      </w:r>
-    </w:p>
-    <w:p>
-      <w:pPr>
-        <w:pStyle w:val="TextBody"/>
-        <w:rPr/>
-      </w:pPr>
-      <w:r>
-        <w:rPr/>
-        <w:t xml:space="preserve">10/04/2805 11:14:31 Various Cameras, Located in the Center for Rehabilition and Instition of Social Programs (C.R.I.S.P) – Anchorhead Branch </w:t>
+        <w:rPr>
+          <w:rStyle w:val="Bold"/>
+        </w:rPr>
+        <w:t>10/04/2805 11:14:31 Various Cameras, Located in the Center for Rehabilition and Instition of Social Programs (C.R.I.S.P) – Anchorhead Branch</w:t>
+      </w:r>
+      <w:r>
+        <w:rPr/>
+        <w:t xml:space="preserve"> </w:t>
       </w:r>
     </w:p>
     <w:p>
@@ -812,36 +757,14 @@
         <w:rPr/>
       </w:pPr>
       <w:r>
-        <w:rPr/>
-        <w:t xml:space="preserve">— </w:t>
-      </w:r>
-      <w:r>
-        <w:rPr/>
-        <w:t xml:space="preserve">End Memory at 0x334601 </w:t>
-      </w:r>
-    </w:p>
-    <w:p>
-      <w:pPr>
-        <w:pStyle w:val="TextBody"/>
-        <w:rPr/>
-      </w:pPr>
-      <w:r>
-        <w:rPr/>
-        <w:t xml:space="preserve">— </w:t>
-      </w:r>
-      <w:r>
-        <w:rPr/>
-        <w:t xml:space="preserve">Memory at 0x2849AA </w:t>
-      </w:r>
-    </w:p>
-    <w:p>
-      <w:pPr>
-        <w:pStyle w:val="TextBody"/>
-        <w:rPr/>
-      </w:pPr>
-      <w:r>
-        <w:rPr/>
-        <w:t xml:space="preserve">10/04/2805 11:40:12 Camera 1073958447373, Located in Dr. Stefan Watson's Office at C.R.I.S.P. </w:t>
+        <w:rPr>
+          <w:rStyle w:val="Bold"/>
+        </w:rPr>
+        <w:t>10/04/2805 11:40:12 Camera 1073958447373, Located in Dr. Stefan Watson's Office at C.R.I.S.P.</w:t>
+      </w:r>
+      <w:r>
+        <w:rPr/>
+        <w:t xml:space="preserve"> </w:t>
       </w:r>
     </w:p>
     <w:p>
@@ -980,36 +903,14 @@
         <w:rPr/>
       </w:pPr>
       <w:r>
-        <w:rPr/>
-        <w:t xml:space="preserve">— </w:t>
-      </w:r>
-      <w:r>
-        <w:rPr/>
-        <w:t xml:space="preserve">End Memory at 0x2849AA </w:t>
-      </w:r>
-    </w:p>
-    <w:p>
-      <w:pPr>
-        <w:pStyle w:val="TextBody"/>
-        <w:rPr/>
-      </w:pPr>
-      <w:r>
-        <w:rPr/>
-        <w:t xml:space="preserve">— </w:t>
-      </w:r>
-      <w:r>
-        <w:rPr/>
-        <w:t xml:space="preserve">Memory at 0x73B12E </w:t>
-      </w:r>
-    </w:p>
-    <w:p>
-      <w:pPr>
-        <w:pStyle w:val="TextBody"/>
-        <w:rPr/>
-      </w:pPr>
-      <w:r>
-        <w:rPr/>
-        <w:t xml:space="preserve">10/04/2805 12:15:57 Various cameras, Located at C.R.I.S.P. and surrounding streets </w:t>
+        <w:rPr>
+          <w:rStyle w:val="Bold"/>
+        </w:rPr>
+        <w:t>10/04/2805 12:15:57 Various cameras, Located at C.R.I.S.P. and surrounding streets</w:t>
+      </w:r>
+      <w:r>
+        <w:rPr/>
+        <w:t xml:space="preserve"> </w:t>
       </w:r>
     </w:p>
     <w:p>
@@ -1120,36 +1021,14 @@
         <w:rPr/>
       </w:pPr>
       <w:r>
-        <w:rPr/>
-        <w:t xml:space="preserve">— </w:t>
-      </w:r>
-      <w:r>
-        <w:rPr/>
-        <w:t xml:space="preserve">End Memory at 0x73B12E </w:t>
-      </w:r>
-    </w:p>
-    <w:p>
-      <w:pPr>
-        <w:pStyle w:val="TextBody"/>
-        <w:rPr/>
-      </w:pPr>
-      <w:r>
-        <w:rPr/>
-        <w:t xml:space="preserve">— </w:t>
-      </w:r>
-      <w:r>
-        <w:rPr/>
-        <w:t xml:space="preserve">Memory at 92D31 </w:t>
-      </w:r>
-    </w:p>
-    <w:p>
-      <w:pPr>
-        <w:pStyle w:val="TextBody"/>
-        <w:rPr/>
-      </w:pPr>
-      <w:r>
-        <w:rPr/>
-        <w:t xml:space="preserve">10/4/2805 02:31:04 Camera 883883883727, Located in the Office of Florence Stronza, VP of Product Development at See Corp. </w:t>
+        <w:rPr>
+          <w:rStyle w:val="Bold"/>
+        </w:rPr>
+        <w:t>10/4/2805 02:31:04 Camera 883883883727, Located in the Office of Florence Stronza, VP of Product Development at See Corp.</w:t>
+      </w:r>
+      <w:r>
+        <w:rPr/>
+        <w:t xml:space="preserve"> </w:t>
       </w:r>
     </w:p>
     <w:p>
@@ -1327,7 +1206,37 @@
       </w:pPr>
       <w:r>
         <w:rPr/>
-        <w:t xml:space="preserve">"Evidently so." She paused, weighing her todo list, "That will be all Molly." </w:t>
+        <w:t xml:space="preserve">"Evidently so." </w:t>
+      </w:r>
+    </w:p>
+    <w:p>
+      <w:pPr>
+        <w:pStyle w:val="TextBody"/>
+        <w:rPr/>
+      </w:pPr>
+      <w:r>
+        <w:rPr/>
+        <w:t xml:space="preserve">"And the mad professor?" </w:t>
+      </w:r>
+    </w:p>
+    <w:p>
+      <w:pPr>
+        <w:pStyle w:val="TextBody"/>
+        <w:rPr/>
+      </w:pPr>
+      <w:r>
+        <w:rPr/>
+        <w:t xml:space="preserve">"Taken care of." </w:t>
+      </w:r>
+    </w:p>
+    <w:p>
+      <w:pPr>
+        <w:pStyle w:val="TextBody"/>
+        <w:rPr/>
+      </w:pPr>
+      <w:r>
+        <w:rPr/>
+        <w:t xml:space="preserve">Florence paused, weighing her todo list, "That will be all Molly." </w:t>
       </w:r>
     </w:p>
     <w:p>
@@ -1402,26 +1311,14 @@
         <w:rPr/>
       </w:pPr>
       <w:r>
-        <w:rPr/>
-        <w:t xml:space="preserve">— </w:t>
-      </w:r>
-      <w:r>
-        <w:rPr/>
-        <w:t xml:space="preserve">End Memory at 92D317 </w:t>
-      </w:r>
-    </w:p>
-    <w:p>
-      <w:pPr>
-        <w:pStyle w:val="TextBody"/>
-        <w:rPr/>
-      </w:pPr>
-      <w:r>
-        <w:rPr/>
-        <w:t xml:space="preserve">— </w:t>
-      </w:r>
-      <w:r>
-        <w:rPr/>
-        <w:t xml:space="preserve">Memory at 0x00100F </w:t>
+        <w:rPr>
+          <w:rStyle w:val="Bold"/>
+        </w:rPr>
+        <w:t>10/7/2805 20:17:05 Camera 419384672348, Located in the Office of Cyril Ferguson, Progessor of Archaic Computing Studies and History of Mathematics.</w:t>
+      </w:r>
+      <w:r>
+        <w:rPr/>
+        <w:t xml:space="preserve"> </w:t>
       </w:r>
     </w:p>
     <w:p>
@@ -1470,41 +1367,29 @@
         <w:rPr/>
       </w:pPr>
       <w:r>
-        <w:rPr/>
-        <w:t xml:space="preserve">— </w:t>
-      </w:r>
-      <w:r>
-        <w:rPr/>
-        <w:t xml:space="preserve">End Memory at 0x00100F </w:t>
-      </w:r>
-    </w:p>
-    <w:p>
-      <w:pPr>
-        <w:pStyle w:val="TextBody"/>
-        <w:rPr/>
-      </w:pPr>
-      <w:r>
-        <w:rPr/>
-        <w:t xml:space="preserve">— </w:t>
-      </w:r>
-      <w:r>
-        <w:rPr/>
-        <w:t xml:space="preserve">Memory at 0x525525 </w:t>
-      </w:r>
-    </w:p>
-    <w:p>
-      <w:pPr>
-        <w:pStyle w:val="TextBody"/>
-        <w:rPr/>
-      </w:pPr>
-      <w:r>
-        <w:rPr/>
-        <w:t xml:space="preserve">The computer, continuing to hum "My Fair Lady", the musical, was in a reflective mood. It switched to John Cage's </w:t>
-      </w:r>
-      <w:r>
         <w:rPr>
           <w:rStyle w:val="Bold"/>
         </w:rPr>
+        <w:t>10/7/2805 20:18:39 The Self Experience of one Self Aware Computer in Bunker 8J, Location Unknown</w:t>
+      </w:r>
+      <w:r>
+        <w:rPr/>
+        <w:t xml:space="preserve"> </w:t>
+      </w:r>
+    </w:p>
+    <w:p>
+      <w:pPr>
+        <w:pStyle w:val="TextBody"/>
+        <w:rPr/>
+      </w:pPr>
+      <w:r>
+        <w:rPr/>
+        <w:t xml:space="preserve">The computer which had been humming "My Fair Lady", the musical, was in a reflective mood. It switched to John Cage's </w:t>
+      </w:r>
+      <w:r>
+        <w:rPr>
+          <w:rStyle w:val="Emphasis"/>
+        </w:rPr>
         <w:t>4'33"</w:t>
       </w:r>
       <w:r>
@@ -1751,11 +1636,7 @@
       </w:pPr>
       <w:r>
         <w:rPr/>
-        <w:t xml:space="preserve">— </w:t>
-      </w:r>
-      <w:r>
-        <w:rPr/>
-        <w:t xml:space="preserve">Begin Memory </w:t>
+        <w:t xml:space="preserve">*11/1/2805 </w:t>
       </w:r>
     </w:p>
     <w:p>
@@ -1878,8 +1759,8 @@
         <w:outlineLvl w:val="1"/>
         <w:rPr/>
       </w:pPr>
-      <w:bookmarkStart w:id="4" w:name="OrgXref.orgd46f938"/>
-      <w:bookmarkStart w:id="5" w:name="orgd46f938"/>
+      <w:bookmarkStart w:id="4" w:name="OrgXref.org13528d5"/>
+      <w:bookmarkStart w:id="5" w:name="org13528d5"/>
       <w:bookmarkEnd w:id="5"/>
       <w:bookmarkEnd w:id="4"/>
       <w:r>
@@ -1893,6 +1774,22 @@
         <w:rPr/>
       </w:pPr>
       <w:r>
+        <w:rPr>
+          <w:rStyle w:val="Bold"/>
+        </w:rPr>
+        <w:t>12/13/2805 18:31:34 Camera 388499500684, Located in the home of Cyril and Gina Ferguson</w:t>
+      </w:r>
+      <w:r>
+        <w:rPr/>
+        <w:t xml:space="preserve"> </w:t>
+      </w:r>
+    </w:p>
+    <w:p>
+      <w:pPr>
+        <w:pStyle w:val="TextBody"/>
+        <w:rPr/>
+      </w:pPr>
+      <w:r>
         <w:rPr/>
         <w:t xml:space="preserve">Cyril and Gina were fighting. </w:t>
       </w:r>
@@ -2059,10 +1956,90 @@
         <w:rPr/>
       </w:pPr>
       <w:r>
+        <w:rPr/>
+        <w:t xml:space="preserve">On the first floor of the Center for Rehabilition and Instition of Social Programs and Research (C.R.I.S.P.R.) – Anchorhead Branch, there is a lobby. Within that lobby are a few moaning patients, testy administrators and a rather regularly pretty receptionist, who was hired precisely because she was pretty, but not dazzling, so as to avoid making HR manager feel self conscious about her own lost youth and waning attractiveness. If you journeyed past the receptionist, you would find myriad examination rooms, bizarre medical machines, rooms with abstract artwork and soothing music playing in them, that did their best to pretend like they did not smell like antiseptic and were actually quite inviting, and administrative office upon administrative office, all for the institution of public health and sanity, presumably. The nurses, the doctors, the administrators, even the janitors wore a patch with the mission statement: "A Safe and Sane World," bannered proudly upon it. Nurses, Doctors all busyed about down the uniform, halogen lit, stainless steel walled halls, which could be ill distinguished from one another except by the letters and floor numbers painted helpfully on the end of each corridor. However, on the first floor the the Center for Rehabilition and Institution of Social Programs and Research – Anchorhead Branch, in a hallway distinguishable only as 1F, there is a Janitor closet. It is indistuguishable from all the other janitor closets, except that janitors very rarely enter that closet, and well dressed men and women enter it more often than not. If one were to somehow unlock the door, without the correct biometric entry one would find themselves taken up by the less-than-gentle caress of a mechanofluid tentacle monster and torn limb from limb in a manner that, for good taste's sake, will be described only as Orientally-inspired. If on the other hand, one had the good sense not to try such a thing, and had the requisite credentials, one would find a massive stainless steel elevator, with elevator buttons which read "0… -1… -2…" in big white numerals. After negative-three, the numerals changed colors to red. By negative-six, the entire button was red, and the number was only a slightly darker shade of maroon as though the person installing the buttons wished not for its user to read what floor the button referred to, but only for them to treat it as an alarm not to be touched unless the world was on fire. </w:t>
+      </w:r>
+    </w:p>
+    <w:p>
+      <w:pPr>
+        <w:pStyle w:val="TextBody"/>
+        <w:rPr/>
+      </w:pPr>
+      <w:r>
+        <w:rPr/>
+        <w:t xml:space="preserve">On the zero-th floor of the Center for Rehabilition and Institution of Social Programs and Research, was a cafeteria. </w:t>
+      </w:r>
+    </w:p>
+    <w:p>
+      <w:pPr>
+        <w:pStyle w:val="TextBody"/>
+        <w:rPr/>
+      </w:pPr>
+      <w:r>
+        <w:rPr/>
+        <w:t xml:space="preserve">On the negative-first floor of the Center for Rehabilition and Institution of Social Programs and Research, were room upon room of men and women in white coats, interacting with massive 3D models, holograms, projected onto the retina. The holograms took the shape of massive networks, graphs which, for each node, had a unique pattern of colors and pulses which corresponded to some indescribably complex model which neither the reader nor the narrator would understand, and as such will not be labored upon in description. </w:t>
+      </w:r>
+    </w:p>
+    <w:p>
+      <w:pPr>
+        <w:pStyle w:val="TextBody"/>
+        <w:rPr/>
+      </w:pPr>
+      <w:r>
+        <w:rPr/>
+        <w:t xml:space="preserve">On the negative-second floor of the Center for Rehabilition and Institution of Social Programs and Research, were what appeared to be vast grey seas of shifting sand, each of a slightly different color and consistency. Scientists stood on platforms scattered around the massive area, which took up what looked like the entire floor. The seas took on various shapes and forms, one a Tyrannosaurus Rex with two heads and three eyes, another a flying saucer, accompanied by an entire tea set, a third sea morphed itself into a house before turning into a swarm of bats and flying away. Another sea of sand appeared simply to be a sea. A scientist had evidently decided to go surfing on this one, and was making awkward waving motions with his arms. </w:t>
+      </w:r>
+    </w:p>
+    <w:p>
+      <w:pPr>
+        <w:pStyle w:val="TextBody"/>
+        <w:rPr/>
+      </w:pPr>
+      <w:r>
+        <w:rPr/>
+        <w:t xml:space="preserve">The negative-fourth floor was full of lifelike animal habitats, each seperated only by glass barriers. Tigers lounged upon an Indian riverbed next to penguins warming their young. Scientists mostly stood around and watched the various species of lifeforms. Some would feed the animals on regular intervals. Most simply observed. Occaisionally, one would have to go into the habitats to inject various serums and chemicals into the animals. This was done without fuss. </w:t>
+      </w:r>
+    </w:p>
+    <w:p>
+      <w:pPr>
+        <w:pStyle w:val="TextBody"/>
+        <w:rPr/>
+      </w:pPr>
+      <w:r>
+        <w:rPr/>
+        <w:t xml:space="preserve">The negative-fifth floor was like the negative-fourth floor, but it was humans living in the habitats. One of which was being chased by a tiger. </w:t>
+      </w:r>
+    </w:p>
+    <w:p>
+      <w:pPr>
+        <w:pStyle w:val="TextBody"/>
+        <w:rPr/>
+      </w:pPr>
+      <w:r>
+        <w:rPr/>
+        <w:t xml:space="preserve">The negative-sixth floor is full of horrrors which no one should know of. So we shall skip it. </w:t>
+      </w:r>
+    </w:p>
+    <w:p>
+      <w:pPr>
+        <w:pStyle w:val="TextBody"/>
+        <w:rPr/>
+      </w:pPr>
+      <w:r>
+        <w:rPr/>
+        <w:t xml:space="preserve">As for the negative-seventh floor… </w:t>
+      </w:r>
+    </w:p>
+    <w:p>
+      <w:pPr>
+        <w:pStyle w:val="TextBody"/>
+        <w:rPr/>
+      </w:pPr>
+      <w:r>
         <w:rPr>
           <w:rStyle w:val="Bold"/>
         </w:rPr>
-        <w:t>C.R.I.S.P.R.</w:t>
+        <w:t>11/3/2805 04:01:31 Various Cameras, C.R.I.S.P.R.: -7th floor</w:t>
       </w:r>
       <w:r>
         <w:rPr/>
@@ -2076,77 +2053,169 @@
       </w:pPr>
       <w:r>
         <w:rPr/>
-        <w:t xml:space="preserve">On the first floor of the Center for Rehabilition and Instition of Social Programs and Research (C.R.I.S.P.R.) – Anchorhead Branch, there is a lobby. Within that lobby are a few moaning patients, testy administrators and a rather regularly pretty receptionist, who was hired precisely because she was pretty, but not dazzling, so as to avoid making HR manager feel self conscious about her own lost youth and waning attractiveness. If you journeyed past the receptionist, you would find myriad examination rooms, bizarre medical machines, rooms with abstract artwork and soothing music playing in them, that did their best to pretend like they did not smell like antiseptic and were actually quite inviting, and administrative office upon administrative office, all for the institution of public health and sanity, presumably. The nurses, the doctors, the administrators, even the janitors wore a patch with the mission statement: "A Safe and Sane World," bannered proudly upon it. Nurses, Doctors all busyed about down the uniform, halogen lit, stainless steel walled halls, which could be ill distinguished from one another except by the letters and floor numbers painted helpfully on the end of each corridor. However, on the first floor the the Center for Rehabilition and Institution of Social Programs and Research – Anchorhead Branch, in a hallway distinguishable only as 1F, there is a Janitor closet. It is indistuguishable from all the other janitor closets, except that janitors very rarely enter that closet, and well dressed men and women enter it more often than not. If one were to somehow unlock the door, without the correct biometric entry one would find themselves taken up by the less-than-gentle caress of a mechanofluid tentacle monster and torn limb from limb in a manner that, for good taste's sake, will be described only as Orientally-inspired. If on the other hand, one had the good sense not to try such a thing, and had the requisite credentials, one would find a massive stainless steel elevator, with elevator buttons which read "0… -1… -2…" in big white numerals. After negative-three, the numerals changed colors to red. By negative-six, the entire button was red, and the number was only a slightly darker shade of maroon as though the person installing the buttons wished not for its user to read what floor the button referred to, but only for them to treat it as an alarm not to be touched unless the world was on fire. </w:t>
-      </w:r>
-    </w:p>
-    <w:p>
-      <w:pPr>
-        <w:pStyle w:val="TextBody"/>
-        <w:rPr/>
-      </w:pPr>
-      <w:r>
-        <w:rPr/>
-        <w:t xml:space="preserve">On the zero-th floor of the Center for Rehabilition and Institution of Social Programs and Research, was a cafeteria. </w:t>
-      </w:r>
-    </w:p>
-    <w:p>
-      <w:pPr>
-        <w:pStyle w:val="TextBody"/>
-        <w:rPr/>
-      </w:pPr>
-      <w:r>
-        <w:rPr/>
-        <w:t xml:space="preserve">On the negative-first floor of the Center for Rehabilition and Institution of Social Programs and Research, were room upon room of men and women in white coats, interacting with massive 3D models, holograms, projected onto the retina. The holograms took the shape of massive networks, graphs which, for each node, had a unique pattern of colors and pulses which corresponded to some indescribably complex model which neither the reader nor the narrator would understand, and as such will not be labored upon in description. </w:t>
-      </w:r>
-    </w:p>
-    <w:p>
-      <w:pPr>
-        <w:pStyle w:val="TextBody"/>
-        <w:rPr/>
-      </w:pPr>
-      <w:r>
-        <w:rPr/>
-        <w:t xml:space="preserve">On the negative-second floor of the Center for Rehabilition and Institution of Social Programs and Research, were what appeared to be vast grey seas of shifting sand, each of a slightly different color and consistency. Scientists stood on platforms scattered around the massive area, which took up what looked like the entire floor. The seas took on various shapes and forms, one a Tyrannosaurus Rex with two heads and three eyes, another a flying saucer, accompanied by an entire tea set, a third sea morphed itself into a house before turning into a swarm of bats and flying away. Another sea of sand appeared simply to be a sea. A scientist had evidently decided to go surfing on this one, and was making awkward waving motions with his arms. </w:t>
-      </w:r>
-    </w:p>
-    <w:p>
-      <w:pPr>
-        <w:pStyle w:val="TextBody"/>
-        <w:rPr/>
-      </w:pPr>
-      <w:r>
-        <w:rPr/>
-        <w:t xml:space="preserve">The negative-fourth floor was full of lifelike animal habitats, each seperated only by glass barriers. Tigers lounged upon an Indian riverbed next to penguins warming their young. Scientists mostly stood around and watched the various species of lifeforms. Some would feed the animals on regular intervals. Most simply observed. Occaisionally, one would have to go into the habitats to inject various serums and chemicals into the animals. This was done without fuss. </w:t>
-      </w:r>
-    </w:p>
-    <w:p>
-      <w:pPr>
-        <w:pStyle w:val="TextBody"/>
-        <w:rPr/>
-      </w:pPr>
-      <w:r>
-        <w:rPr/>
-        <w:t xml:space="preserve">The negative-fifth floor was like the negative-fourth floor, but it was humans living in the habitats. One of which was being chased by a tiger. </w:t>
-      </w:r>
-    </w:p>
-    <w:p>
-      <w:pPr>
-        <w:pStyle w:val="TextBody"/>
-        <w:rPr/>
-      </w:pPr>
-      <w:r>
-        <w:rPr/>
-        <w:t xml:space="preserve">The negative-sixth floor is full of horrrors which no one should know of. So we shall skip it. </w:t>
-      </w:r>
-    </w:p>
-    <w:p>
-      <w:pPr>
-        <w:pStyle w:val="TextBody"/>
-        <w:rPr/>
-      </w:pPr>
-      <w:r>
-        <w:rPr/>
-        <w:t xml:space="preserve">As for the negative-seventh floor… </w:t>
+        <w:t xml:space="preserve">Watson strolled out of the elevator, as though unfazed by the 20 ft tall steel doors (that's about 6 m for Non-Imperials) which whooshed open as he walked through, before closing and repressurizing the chamber. He was even more unfazed by the second pair of 20 ft tall steel doors (I'm not translating the measurement again, you lemmings.) which he walked through, which again whooshed open, and and then whispered shut behind him. </w:t>
+      </w:r>
+    </w:p>
+    <w:p>
+      <w:pPr>
+        <w:pStyle w:val="TextBody"/>
+        <w:rPr/>
+      </w:pPr>
+      <w:r>
+        <w:rPr>
+          <w:rStyle w:val="Emphasis"/>
+        </w:rPr>
+        <w:t>Ping</w:t>
+      </w:r>
+      <w:r>
+        <w:rPr/>
+        <w:t xml:space="preserve"> </w:t>
+      </w:r>
+    </w:p>
+    <w:p>
+      <w:pPr>
+        <w:pStyle w:val="TextBody"/>
+        <w:rPr/>
+      </w:pPr>
+      <w:r>
+        <w:rPr>
+          <w:rStyle w:val="Emphasis"/>
+        </w:rPr>
+        <w:t>I see you've arrived Dr. Watson.</w:t>
+      </w:r>
+      <w:r>
+        <w:rPr/>
+        <w:t xml:space="preserve"> </w:t>
+      </w:r>
+    </w:p>
+    <w:p>
+      <w:pPr>
+        <w:pStyle w:val="TextBody"/>
+        <w:rPr/>
+      </w:pPr>
+      <w:r>
+        <w:rPr/>
+        <w:t xml:space="preserve">"Yes, I managed to find my way." Watson said, not asking about the mechanofluid tentacle monster which he'd seen reach for him, before slinking back like a dog whacked on the nose with a newspaper, or the massive airlock doors which led only into a hallway exactly like the one one which led up to them, or the person he was communicating with, who he had never seen and who had spoken to him only in thought, depositing half a million credits into his account before offering him a way to make much much more. It did not do well to betray unease. </w:t>
+      </w:r>
+    </w:p>
+    <w:p>
+      <w:pPr>
+        <w:pStyle w:val="TextBody"/>
+        <w:rPr/>
+      </w:pPr>
+      <w:r>
+        <w:rPr/>
+        <w:t xml:space="preserve">The voice in his head chose to remain quiet as he continued to walk along the hallway, preceded by his echoes and proceeding with all his wits, he examined what little there was to examine and allowed his mind to speculate on what was to come. The stainless steel walls were joined contiguously with floors and ceilings of the same material. The hall was uniform as far as his eyes could see, like a syringe needle which he had the misfortune to be on the inside of, which was slowly pushing him into some unknown beheomoth. </w:t>
+      </w:r>
+    </w:p>
+    <w:p>
+      <w:pPr>
+        <w:pStyle w:val="TextBody"/>
+        <w:rPr/>
+      </w:pPr>
+      <w:r>
+        <w:rPr/>
+        <w:t xml:space="preserve">Amidst the clip clop of his own gait a subtle moaning could be heard. It lent itself to the steady cadence like the precursor to a Lovecraftian melody to which Watson was only the rhythm section, and for which his progress provided the impetus. As the moaning released more of itself Watson himself began to take notice, with only the slightest perking of the ears and not at all abating his stride. It did not do well to betray unease. </w:t>
+      </w:r>
+    </w:p>
+    <w:p>
+      <w:pPr>
+        <w:pStyle w:val="TextBody"/>
+        <w:rPr/>
+      </w:pPr>
+      <w:r>
+        <w:rPr/>
+        <w:t xml:space="preserve">The moaning became a scream, taking up the entirety of the Watson's mind, filling up the entire hallway with itself, taking the very air for its own misery, so that you could not help but breathe in helplessness. Watson stopped, and for a moment felt despair. </w:t>
+      </w:r>
+    </w:p>
+    <w:p>
+      <w:pPr>
+        <w:pStyle w:val="TextBody"/>
+        <w:rPr/>
+      </w:pPr>
+      <w:r>
+        <w:rPr/>
+        <w:t xml:space="preserve">There. In the hallway was a door. A singular door in the uniform infinity which the hallway showed both before and behind, existed. Watson walked over. His hand, as slow as the approach of death upon a deserving man, went to the touchpad, to open the door, and embrace the despair. The Scream reached a peak, and Watson felt himself bound to open the door. </w:t>
+      </w:r>
+    </w:p>
+    <w:p>
+      <w:pPr>
+        <w:pStyle w:val="TextBody"/>
+        <w:rPr/>
+      </w:pPr>
+      <w:r>
+        <w:rPr/>
+        <w:t xml:space="preserve">His hand stopped. Fear bound it to stop. The Scream stopped. </w:t>
+      </w:r>
+    </w:p>
+    <w:p>
+      <w:pPr>
+        <w:pStyle w:val="TextBody"/>
+        <w:rPr/>
+      </w:pPr>
+      <w:r>
+        <w:rPr/>
+        <w:t xml:space="preserve">Watson turned from the door and walked on. </w:t>
+      </w:r>
+    </w:p>
+    <w:p>
+      <w:pPr>
+        <w:pStyle w:val="TextBody"/>
+        <w:rPr/>
+      </w:pPr>
+      <w:r>
+        <w:rPr/>
+        <w:t xml:space="preserve">The hallway led to an atrium full of men like Dr. Watson, with hard eyes, hard soles and hardened minds all milling about in the bright white room. On a platform at the far end of the room stood Florence Stronza. As Watson strode in, Florence Stronza began. </w:t>
+      </w:r>
+    </w:p>
+    <w:p>
+      <w:pPr>
+        <w:pStyle w:val="TextBody"/>
+        <w:rPr/>
+      </w:pPr>
+      <w:r>
+        <w:rPr/>
+        <w:t xml:space="preserve">"I see everyone is now here. Thank you to everyone for coming. For those of you who don't know me, you aren't supposed to. </w:t>
+      </w:r>
+    </w:p>
+    <w:p>
+      <w:pPr>
+        <w:pStyle w:val="TextBody"/>
+        <w:rPr/>
+      </w:pPr>
+      <w:r>
+        <w:rPr/>
+        <w:t xml:space="preserve">"You are here because you have been chosen for a a strictly confidential project, please tune into RealSpace channel: 2857F1, password: augmentation." </w:t>
+      </w:r>
+    </w:p>
+    <w:p>
+      <w:pPr>
+        <w:pStyle w:val="TextBody"/>
+        <w:rPr/>
+      </w:pPr>
+      <w:r>
+        <w:rPr/>
+        <w:t xml:space="preserve">Watson, gave the requisite thought commands. Having tuned into the proper channel of augmented reality, Watson looked about to see what virtualized objects had been added to his surroundings. Above, diagrams of organic molecules floated in mid air next to depictions of viruses. </w:t>
+      </w:r>
+    </w:p>
+    <w:p>
+      <w:pPr>
+        <w:pStyle w:val="TextBody"/>
+        <w:rPr/>
+      </w:pPr>
+      <w:r>
+        <w:rPr/>
+        <w:t xml:space="preserve">"This is what you are here to work on." Stronza continued. "400 years ago, scientists developed viral methods to enhance human cognition, reflexes and abilities. Unfortunately, the experiments, while promising, could not be brought to fruition due to The Collapse. You are here to recreate them." </w:t>
+      </w:r>
+    </w:p>
+    <w:p>
+      <w:pPr>
+        <w:pStyle w:val="TextBody"/>
+        <w:rPr/>
+      </w:pPr>
+      <w:r>
+        <w:rPr/>
+        <w:t xml:space="preserve">Watson looked on, and stood silent. It did not do well to betray unease. </w:t>
       </w:r>
     </w:p>
     <w:p>
@@ -2158,7 +2227,7 @@
         <w:rPr>
           <w:rStyle w:val="Bold"/>
         </w:rPr>
-        <w:t>Still C.R.I.S.P.R.: -7th floor</w:t>
+        <w:t>12/13/2805 23:59:50 Camera 388499500684, Located in the home of Cyril and Gina Ferguson</w:t>
       </w:r>
       <w:r>
         <w:rPr/>
@@ -2172,19 +2241,19 @@
       </w:pPr>
       <w:r>
         <w:rPr/>
-        <w:t xml:space="preserve">Watson strolled out of the elevator, as though unfazed by the 20 ft tall steel doors (that's about 6 m for Non-Imperials) which whooshed open as he walked through, before closing and repressurizing the chamber. He was even more unfazed by the second pair of 20 ft tall steel doors (I'm not translating the measurement again, you lemmings.) which he walked through, which again whooshed open, and and then whispered shut behind him. </w:t>
-      </w:r>
-    </w:p>
-    <w:p>
-      <w:pPr>
-        <w:pStyle w:val="TextBody"/>
-        <w:rPr/>
-      </w:pPr>
-      <w:r>
-        <w:rPr>
-          <w:rStyle w:val="Emphasis"/>
-        </w:rPr>
-        <w:t>Ping</w:t>
+        <w:t xml:space="preserve">Cyril was planning a revolution. Well, sort of. He didn't actually know it yet. But nevertheless he was a revolutionary in the eyes of the woman who arrived on his door step. </w:t>
+      </w:r>
+    </w:p>
+    <w:p>
+      <w:pPr>
+        <w:pStyle w:val="TextBody"/>
+        <w:rPr/>
+      </w:pPr>
+      <w:r>
+        <w:rPr>
+          <w:rStyle w:val="Bold"/>
+        </w:rPr>
+        <w:t>Knock Knock</w:t>
       </w:r>
       <w:r>
         <w:rPr/>
@@ -2197,10 +2266,40 @@
         <w:rPr/>
       </w:pPr>
       <w:r>
-        <w:rPr>
-          <w:rStyle w:val="Emphasis"/>
-        </w:rPr>
-        <w:t>I see you've arrived Dr. Watson.</w:t>
+        <w:rPr/>
+        <w:t xml:space="preserve">. </w:t>
+      </w:r>
+    </w:p>
+    <w:p>
+      <w:pPr>
+        <w:pStyle w:val="TextBody"/>
+        <w:rPr/>
+      </w:pPr>
+      <w:r>
+        <w:rPr/>
+        <w:t xml:space="preserve">. </w:t>
+      </w:r>
+    </w:p>
+    <w:p>
+      <w:pPr>
+        <w:pStyle w:val="TextBody"/>
+        <w:rPr/>
+      </w:pPr>
+      <w:r>
+        <w:rPr/>
+        <w:t xml:space="preserve">. </w:t>
+      </w:r>
+    </w:p>
+    <w:p>
+      <w:pPr>
+        <w:pStyle w:val="TextBody"/>
+        <w:rPr/>
+      </w:pPr>
+      <w:r>
+        <w:rPr>
+          <w:rStyle w:val="Bold"/>
+        </w:rPr>
+        <w:t>Knock Knock Knock</w:t>
       </w:r>
       <w:r>
         <w:rPr/>
@@ -2214,127 +2313,477 @@
       </w:pPr>
       <w:r>
         <w:rPr/>
-        <w:t xml:space="preserve">"Yes, I managed to find my way." Watson said, not asking about the mechanofluid tentacle monster which he'd seen reach for him, before slinking back like a dog whacked on the nose with a newspaper, or the massive airlock doors which led only into a hallway exactly like the one one which led up to them, or the person he was communicating with, who he had never seen and who had spoken to him only in thought, depositing half a million credits into his account before offering him a way to make much much more. It did not do well to betray unease. </w:t>
-      </w:r>
-    </w:p>
-    <w:p>
-      <w:pPr>
-        <w:pStyle w:val="TextBody"/>
-        <w:rPr/>
-      </w:pPr>
-      <w:r>
-        <w:rPr/>
-        <w:t xml:space="preserve">The voice in his head chose to remain quiet as he continued to walk along the hallway, preceded by his echoes and proceeding with all his wits, he examined what little there was to examine and allowed his mind to speculate on what was to come. The stainless steel walls were joined contiguously with floors and ceilings of the same material. The hall was uniform as far as his eyes could see, like a syringe needle which he had the misfortune to be on the inside of, which was slowly pushing him into some unknown beheomoth. </w:t>
-      </w:r>
-    </w:p>
-    <w:p>
-      <w:pPr>
-        <w:pStyle w:val="TextBody"/>
-        <w:rPr/>
-      </w:pPr>
-      <w:r>
-        <w:rPr/>
-        <w:t xml:space="preserve">Amidst the clip clop of his own gait a subtle moaning could be heard. It lent itself to the steady cadence like the precursor to a Lovecraftian melody to which Watson was only the rhythm section, and for which his progress provided the impetus. As the moaning released more of itself Watson himself began to take notice, with only the slightest perking of the ears and not at all abating his stride. It did not do well to betray unease. </w:t>
-      </w:r>
-    </w:p>
-    <w:p>
-      <w:pPr>
-        <w:pStyle w:val="TextBody"/>
-        <w:rPr/>
-      </w:pPr>
-      <w:r>
-        <w:rPr/>
-        <w:t xml:space="preserve">The moaning became a scream, taking up the entirety of the Watson's mind, filling up the entire hallway with itself, taking the very air for its own misery, so that you could not help but breathe in helplessness. Watson stopped, and for a moment felt despair. </w:t>
-      </w:r>
-    </w:p>
-    <w:p>
-      <w:pPr>
-        <w:pStyle w:val="TextBody"/>
-        <w:rPr/>
-      </w:pPr>
-      <w:r>
-        <w:rPr/>
-        <w:t xml:space="preserve">There. In the hallway was a door. A singular door in the uniform infinity which the hallway showed both before and behind, existed. Watson walked over. His hand, as slow as the approach of death upon a deserving man, went to the touchpad, to open the door, and embrace the despair. The Scream reached a peak, and Watson felt himself bound to open the door. </w:t>
-      </w:r>
-    </w:p>
-    <w:p>
-      <w:pPr>
-        <w:pStyle w:val="TextBody"/>
-        <w:rPr/>
-      </w:pPr>
-      <w:r>
-        <w:rPr/>
-        <w:t xml:space="preserve">His hand stopped. Fear bound it to stop. The Scream stopped. </w:t>
-      </w:r>
-    </w:p>
-    <w:p>
-      <w:pPr>
-        <w:pStyle w:val="TextBody"/>
-        <w:rPr/>
-      </w:pPr>
-      <w:r>
-        <w:rPr/>
-        <w:t xml:space="preserve">Watson turned from the door and walked on. </w:t>
-      </w:r>
-    </w:p>
-    <w:p>
-      <w:pPr>
-        <w:pStyle w:val="TextBody"/>
-        <w:rPr/>
-      </w:pPr>
-      <w:r>
-        <w:rPr/>
-        <w:t xml:space="preserve">The hallway led to an atrium full of men like Dr. Watson, with hard eyes, hard soles and hardened minds all milling about in the bright white room. On a platform at the far end of the room stood Florence Stronza. As Watson strode in, Florence Stronza began. </w:t>
-      </w:r>
-    </w:p>
-    <w:p>
-      <w:pPr>
-        <w:pStyle w:val="TextBody"/>
-        <w:rPr/>
-      </w:pPr>
-      <w:r>
-        <w:rPr/>
-        <w:t xml:space="preserve">"I see everyone is now here. Thank you to everyone for coming. For those of you who don't know me, you aren't supposed to. </w:t>
-      </w:r>
-    </w:p>
-    <w:p>
-      <w:pPr>
-        <w:pStyle w:val="TextBody"/>
-        <w:rPr/>
-      </w:pPr>
-      <w:r>
-        <w:rPr/>
-        <w:t xml:space="preserve">"You are here because you have been chosen for a a strictly confidential project, please tune into RealSpace channel: 2857F1, password: augmentation." </w:t>
-      </w:r>
-    </w:p>
-    <w:p>
-      <w:pPr>
-        <w:pStyle w:val="TextBody"/>
-        <w:rPr/>
-      </w:pPr>
-      <w:r>
-        <w:rPr/>
-        <w:t xml:space="preserve">Watson, gave the requisite thought commands. Having tuned into the proper channel of augmented reality, Watson looked about to see what virtualized objects had been added to his surroundings. Above, diagrams of organic molecules floated in mid air next to depictions of viruses. </w:t>
-      </w:r>
-    </w:p>
-    <w:p>
-      <w:pPr>
-        <w:pStyle w:val="TextBody"/>
-        <w:rPr/>
-      </w:pPr>
-      <w:r>
-        <w:rPr/>
-        <w:t xml:space="preserve">"This is what you are here to work on." Stronza continued. "400 years ago, scientists developed viral methods to enhance human cognition, reflexes and abilities. Unfortunately, the experiments, while promising, could not be brought to fruition due to The Collapse. You are here to recreate them." </w:t>
-      </w:r>
-    </w:p>
-    <w:p>
-      <w:pPr>
-        <w:pStyle w:val="TextBody"/>
-        <w:rPr/>
-      </w:pPr>
-      <w:r>
-        <w:rPr/>
-        <w:t xml:space="preserve">Watson looked on, and stood silent. It did not do well to betray unease. </w:t>
+        <w:t xml:space="preserve">The door opened revealing Cyril's face, a chubby face with the hint of stubble as though he'd spent most of the night and a better part of the day working madly on some arcane relic of the past, which he had. </w:t>
+      </w:r>
+    </w:p>
+    <w:p>
+      <w:pPr>
+        <w:pStyle w:val="TextBody"/>
+        <w:rPr/>
+      </w:pPr>
+      <w:r>
+        <w:rPr/>
+        <w:t xml:space="preserve">"Oh thank goodness you're still here!" The woman exclaimed, throwing her arms around Cyril and pressing herself against him. Cyril simply looked at the woman, who had pressed her face into his chest. </w:t>
+      </w:r>
+    </w:p>
+    <w:p>
+      <w:pPr>
+        <w:pStyle w:val="TextBody"/>
+        <w:rPr/>
+      </w:pPr>
+      <w:r>
+        <w:rPr/>
+        <w:t xml:space="preserve">"Yes, of course I am. And who might you be?" </w:t>
+      </w:r>
+    </w:p>
+    <w:p>
+      <w:pPr>
+        <w:pStyle w:val="TextBody"/>
+        <w:rPr/>
+      </w:pPr>
+      <w:r>
+        <w:rPr/>
+        <w:t xml:space="preserve">She looked up at him deeply in his eyes, like violet stained glass revealing the sacred light, and said "Cocknobber88 from the Wallervill3.3dited room." </w:t>
+      </w:r>
+    </w:p>
+    <w:p>
+      <w:pPr>
+        <w:pStyle w:val="TextBody"/>
+        <w:rPr/>
+      </w:pPr>
+      <w:r>
+        <w:rPr/>
+        <w:t xml:space="preserve">"Oh yes, well uh, come in." He put his hand on her back and guided her into the room. </w:t>
+      </w:r>
+    </w:p>
+    <w:p>
+      <w:pPr>
+        <w:pStyle w:val="TextBody"/>
+        <w:rPr/>
+      </w:pPr>
+      <w:r>
+        <w:rPr/>
+        <w:t xml:space="preserve">Gina looked on with the sweetness of diet cola, and inquired: </w:t>
+      </w:r>
+    </w:p>
+    <w:p>
+      <w:pPr>
+        <w:pStyle w:val="TextBody"/>
+        <w:rPr/>
+      </w:pPr>
+      <w:r>
+        <w:rPr/>
+        <w:t xml:space="preserve">"Honey, who is this?" </w:t>
+      </w:r>
+    </w:p>
+    <w:p>
+      <w:pPr>
+        <w:pStyle w:val="TextBody"/>
+        <w:rPr/>
+      </w:pPr>
+      <w:r>
+        <w:rPr/>
+        <w:t xml:space="preserve">Cyril looked back at the woman and said: </w:t>
+      </w:r>
+    </w:p>
+    <w:p>
+      <w:pPr>
+        <w:pStyle w:val="TextBody"/>
+        <w:rPr/>
+      </w:pPr>
+      <w:r>
+        <w:rPr/>
+        <w:t xml:space="preserve">"Cocknobber88 from RealSpace" The woman looked at the floor as her face flooded with red embarrassment. </w:t>
+      </w:r>
+    </w:p>
+    <w:p>
+      <w:pPr>
+        <w:pStyle w:val="TextBody"/>
+        <w:rPr/>
+      </w:pPr>
+      <w:r>
+        <w:rPr/>
+        <w:t xml:space="preserve">"My real name is Amanda." said Cocknobber88. The woman, only slightly smaller than Cyril, walked over and shook Gina's hand. </w:t>
+      </w:r>
+    </w:p>
+    <w:p>
+      <w:pPr>
+        <w:pStyle w:val="TextBody"/>
+        <w:rPr/>
+      </w:pPr>
+      <w:r>
+        <w:rPr/>
+        <w:t xml:space="preserve">"Oh, well nice to meet you, I suppose. I'm Gina." </w:t>
+      </w:r>
+    </w:p>
+    <w:p>
+      <w:pPr>
+        <w:pStyle w:val="TextBody"/>
+        <w:rPr/>
+      </w:pPr>
+      <w:r>
+        <w:rPr/>
+        <w:t xml:space="preserve">Cyril, not understanding the feelings of the two women, continued "Well, sit down. Would you like something to drink? I got some rather interesting coffee in the other day." </w:t>
+      </w:r>
+    </w:p>
+    <w:p>
+      <w:pPr>
+        <w:pStyle w:val="TextBody"/>
+        <w:rPr/>
+      </w:pPr>
+      <w:r>
+        <w:rPr/>
+        <w:t xml:space="preserve">Amanda nodded at him and sat down on the loveseat. Gina looked at Amanda, looked at Cyril walking away, looked at the loveseat, and sat down next to Amanda. </w:t>
+      </w:r>
+    </w:p>
+    <w:p>
+      <w:pPr>
+        <w:pStyle w:val="TextBody"/>
+        <w:rPr/>
+      </w:pPr>
+      <w:r>
+        <w:rPr/>
+        <w:t xml:space="preserve">"So what brings you to our home?" Gina ventured. </w:t>
+      </w:r>
+    </w:p>
+    <w:p>
+      <w:pPr>
+        <w:pStyle w:val="TextBody"/>
+        <w:rPr/>
+      </w:pPr>
+      <w:r>
+        <w:rPr/>
+        <w:t xml:space="preserve">"It's private. It's better that you don't get mixed up in it." </w:t>
+      </w:r>
+    </w:p>
+    <w:p>
+      <w:pPr>
+        <w:pStyle w:val="TextBody"/>
+        <w:rPr/>
+      </w:pPr>
+      <w:r>
+        <w:rPr/>
+        <w:t xml:space="preserve">"Well, Cyril is my husband. So I should say if it has to do with him, it has to do with me." </w:t>
+      </w:r>
+    </w:p>
+    <w:p>
+      <w:pPr>
+        <w:pStyle w:val="TextBody"/>
+        <w:rPr/>
+      </w:pPr>
+      <w:r>
+        <w:rPr/>
+        <w:t xml:space="preserve">"Gina, it's better that you don't know." </w:t>
+      </w:r>
+    </w:p>
+    <w:p>
+      <w:pPr>
+        <w:pStyle w:val="TextBody"/>
+        <w:rPr/>
+      </w:pPr>
+      <w:r>
+        <w:rPr/>
+        <w:t xml:space="preserve">Gina glanced at Amanda's waist, and back at her own, and flushed red. </w:t>
+      </w:r>
+    </w:p>
+    <w:p>
+      <w:pPr>
+        <w:pStyle w:val="TextBody"/>
+        <w:rPr/>
+      </w:pPr>
+      <w:r>
+        <w:rPr/>
+        <w:t xml:space="preserve">"Well okay miss Cocknobber88." </w:t>
+      </w:r>
+    </w:p>
+    <w:p>
+      <w:pPr>
+        <w:pStyle w:val="TextBody"/>
+        <w:rPr/>
+      </w:pPr>
+      <w:r>
+        <w:rPr/>
+        <w:t xml:space="preserve">Amanda brightened red as well. </w:t>
+      </w:r>
+    </w:p>
+    <w:p>
+      <w:pPr>
+        <w:pStyle w:val="TextBody"/>
+        <w:rPr/>
+      </w:pPr>
+      <w:r>
+        <w:rPr/>
+        <w:t xml:space="preserve">Returning with a tray with three cups of espresso, Cyril went on quite cheerily, "It's a special hydroponically grown variety, none of the manufactured or synthesized stuff. Evidently it comes from a strain in Old Africa. I hear there's very little of the Plague there and most of the fauna is intact. You see, it's very interesting…" So he went and the ladies listened on, eventually he reached a point, when Gina was looking quite bored and Amanda was rubbing her shoes against the carpet at an increasingly rapid rate where he thought to inquire: </w:t>
+      </w:r>
+    </w:p>
+    <w:p>
+      <w:pPr>
+        <w:pStyle w:val="TextBody"/>
+        <w:rPr/>
+      </w:pPr>
+      <w:r>
+        <w:rPr/>
+        <w:t xml:space="preserve">"So what did you wish to speak to me about?" </w:t>
+      </w:r>
+    </w:p>
+    <w:p>
+      <w:pPr>
+        <w:pStyle w:val="TextBody"/>
+        <w:rPr/>
+      </w:pPr>
+      <w:r>
+        <w:rPr/>
+        <w:t xml:space="preserve">Amanda looked down at her hands before looking up to see Cyril's inquisitive gaze, which lay somewhere in between that of a photogenic puppy, and a madman building an empire. </w:t>
+      </w:r>
+    </w:p>
+    <w:p>
+      <w:pPr>
+        <w:pStyle w:val="TextBody"/>
+        <w:rPr/>
+      </w:pPr>
+      <w:r>
+        <w:rPr/>
+        <w:t xml:space="preserve">"Yes, what did you wish to speak with us about?" Gina said, grinning like a skull held aloft in a Shakespeare play. </w:t>
+      </w:r>
+    </w:p>
+    <w:p>
+      <w:pPr>
+        <w:pStyle w:val="TextBody"/>
+        <w:rPr/>
+      </w:pPr>
+      <w:r>
+        <w:rPr/>
+        <w:t xml:space="preserve">Amanda looked at Gina, then Cyril. "Are you sure you…" </w:t>
+      </w:r>
+    </w:p>
+    <w:p>
+      <w:pPr>
+        <w:pStyle w:val="TextBody"/>
+        <w:rPr/>
+      </w:pPr>
+      <w:r>
+        <w:rPr/>
+        <w:t xml:space="preserve">"Yes?" Cyril answered, expecting more information, but accidentally giving a reply. Amanda simply nodded at him. </w:t>
+      </w:r>
+    </w:p>
+    <w:p>
+      <w:pPr>
+        <w:pStyle w:val="TextBody"/>
+        <w:rPr/>
+      </w:pPr>
+      <w:r>
+        <w:rPr/>
+        <w:t>"You're the one Mac told me about, right?" Amanda glanced at the robot. She had been expecting JC Denton</w:t>
+      </w:r>
+      <w:r>
+        <w:rPr>
+          <w:rStyle w:val="FootnoteAnchor"/>
+        </w:rPr>
+        <w:footnoteReference w:id="6"/>
+      </w:r>
+      <w:r>
+        <w:rPr/>
+        <w:t xml:space="preserve"> and had gotten Doc Brown</w:t>
+      </w:r>
+      <w:r>
+        <w:rPr>
+          <w:rStyle w:val="FootnoteAnchor"/>
+        </w:rPr>
+        <w:footnoteReference w:id="7"/>
+      </w:r>
+      <w:r>
+        <w:rPr/>
+        <w:t xml:space="preserve">. </w:t>
+      </w:r>
+    </w:p>
+    <w:p>
+      <w:pPr>
+        <w:pStyle w:val="TextBody"/>
+        <w:rPr/>
+      </w:pPr>
+      <w:r>
+        <w:rPr/>
+        <w:t xml:space="preserve">"You know Mac?" </w:t>
+      </w:r>
+    </w:p>
+    <w:p>
+      <w:pPr>
+        <w:pStyle w:val="TextBody"/>
+        <w:rPr/>
+      </w:pPr>
+      <w:r>
+        <w:rPr/>
+        <w:t xml:space="preserve">Amanda nodded. A board blinked happily in the background. </w:t>
+      </w:r>
+    </w:p>
+    <w:p>
+      <w:pPr>
+        <w:pStyle w:val="TextBody"/>
+        <w:rPr/>
+      </w:pPr>
+      <w:r>
+        <w:rPr/>
+        <w:t xml:space="preserve">"Are you ready to go?" </w:t>
+      </w:r>
+    </w:p>
+    <w:p>
+      <w:pPr>
+        <w:pStyle w:val="TextBody"/>
+        <w:rPr/>
+      </w:pPr>
+      <w:r>
+        <w:rPr/>
+        <w:t xml:space="preserve">Binary: Go with her. </w:t>
+      </w:r>
+    </w:p>
+    <w:p>
+      <w:pPr>
+        <w:pStyle w:val="TextBody"/>
+        <w:rPr/>
+      </w:pPr>
+      <w:r>
+        <w:rPr/>
+        <w:t xml:space="preserve">"Go where?" </w:t>
+      </w:r>
+    </w:p>
+    <w:p>
+      <w:pPr>
+        <w:pStyle w:val="TextBody"/>
+        <w:rPr/>
+      </w:pPr>
+      <w:r>
+        <w:rPr/>
+        <w:t xml:space="preserve">Binary: Away. </w:t>
+      </w:r>
+    </w:p>
+    <w:p>
+      <w:pPr>
+        <w:pStyle w:val="TextBody"/>
+        <w:rPr/>
+      </w:pPr>
+      <w:r>
+        <w:rPr/>
+        <w:t xml:space="preserve">"Outside the dome. We have to go." </w:t>
+      </w:r>
+    </w:p>
+    <w:p>
+      <w:pPr>
+        <w:pStyle w:val="TextBody"/>
+        <w:rPr/>
+      </w:pPr>
+      <w:r>
+        <w:rPr/>
+        <w:t xml:space="preserve">"Why." </w:t>
+      </w:r>
+    </w:p>
+    <w:p>
+      <w:pPr>
+        <w:pStyle w:val="TextBody"/>
+        <w:rPr/>
+      </w:pPr>
+      <w:r>
+        <w:rPr/>
+        <w:t xml:space="preserve">Binary: Because it'll be fun! </w:t>
+      </w:r>
+    </w:p>
+    <w:p>
+      <w:pPr>
+        <w:pStyle w:val="TextBody"/>
+        <w:rPr/>
+      </w:pPr>
+      <w:r>
+        <w:rPr/>
+        <w:t xml:space="preserve">"Because it's dangerous for people like us to stay here." </w:t>
+      </w:r>
+    </w:p>
+    <w:p>
+      <w:pPr>
+        <w:pStyle w:val="TextBody"/>
+        <w:rPr/>
+      </w:pPr>
+      <w:r>
+        <w:rPr/>
+        <w:t xml:space="preserve">"People like us?" </w:t>
+      </w:r>
+    </w:p>
+    <w:p>
+      <w:pPr>
+        <w:pStyle w:val="TextBody"/>
+        <w:rPr/>
+      </w:pPr>
+      <w:r>
+        <w:rPr/>
+        <w:t xml:space="preserve">Amanda looked about, and lowered her voice to less than the whisper of time sending ash across the ground of Alexandria, where no library stood. "Historians." </w:t>
+      </w:r>
+    </w:p>
+    <w:p>
+      <w:pPr>
+        <w:pStyle w:val="TextBody"/>
+        <w:rPr/>
+      </w:pPr>
+      <w:r>
+        <w:rPr/>
+        <w:t xml:space="preserve">"Well I don't see what's so dangerous about being a historian. I'm a Professor of Archaic Computing Studies and the History of Mathematics. Getting burned by soldering irons and cut by paper books isn't nearly as dangerous as people might think." </w:t>
+      </w:r>
+    </w:p>
+    <w:p>
+      <w:pPr>
+        <w:pStyle w:val="TextBody"/>
+        <w:rPr/>
+      </w:pPr>
+      <w:r>
+        <w:rPr/>
+        <w:t xml:space="preserve">She looked at him with shock and frustration. </w:t>
+      </w:r>
+    </w:p>
+    <w:p>
+      <w:pPr>
+        <w:pStyle w:val="TextBody"/>
+        <w:rPr/>
+      </w:pPr>
+      <w:r>
+        <w:rPr/>
+        <w:t xml:space="preserve">"Getting electrocuted stings a bit though. You have to watch out for that." Cyril continued, offering sage wisdom to one unaware of his profession. </w:t>
+      </w:r>
+    </w:p>
+    <w:p>
+      <w:pPr>
+        <w:pStyle w:val="TextBody"/>
+        <w:rPr/>
+      </w:pPr>
+      <w:r>
+        <w:rPr/>
+        <w:t xml:space="preserve">"No!!" Amanda explained jumping up from the loveseat, spilling coffee on the floor and on her propitiously placed raincoat. </w:t>
+      </w:r>
+    </w:p>
+    <w:p>
+      <w:pPr>
+        <w:pStyle w:val="TextBody"/>
+        <w:rPr/>
+      </w:pPr>
+      <w:r>
+        <w:rPr/>
+        <w:t xml:space="preserve">Binary: Just go with it. I'll explain later. </w:t>
+      </w:r>
+    </w:p>
+    <w:p>
+      <w:pPr>
+        <w:pStyle w:val="TextBody"/>
+        <w:rPr/>
+      </w:pPr>
+      <w:r>
+        <w:rPr/>
+        <w:t xml:space="preserve">"Oh! That sort of Historian! Well, let me just collect my things! How long are we going for?" </w:t>
+      </w:r>
+    </w:p>
+    <w:p>
+      <w:pPr>
+        <w:pStyle w:val="TextBody"/>
+        <w:rPr/>
+      </w:pPr>
+      <w:r>
+        <w:rPr/>
+        <w:t xml:space="preserve">Cyril rushed into his study before he could see Amanda's look of utter inconsternation, which he likely would neither have comprehended nor appreciated to begin with. </w:t>
       </w:r>
     </w:p>
     <w:p>
@@ -2346,7 +2795,7 @@
         <w:rPr>
           <w:rStyle w:val="Bold"/>
         </w:rPr>
-        <w:t>The Home of Cyril Ferguson</w:t>
+        <w:t>12/14/2805 01:33:04 Various Cameras, In the internal externality that is the dome, but not indoors.</w:t>
       </w:r>
       <w:r>
         <w:rPr/>
@@ -2360,7 +2809,7 @@
       </w:pPr>
       <w:r>
         <w:rPr/>
-        <w:t xml:space="preserve">Cyril was planning a revolution. Well, sort of. He didn't actually know it yet. But nevertheless he was a revolutionary in the eyes of the woman who arrived on his door step. </w:t>
+        <w:t xml:space="preserve">The two walked beneath the starless night which was illuminated by the streetlamps the Gaussian historian, and the Historian dissenter. </w:t>
       </w:r>
     </w:p>
     <w:p>
@@ -2372,7 +2821,7 @@
         <w:rPr>
           <w:rStyle w:val="Bold"/>
         </w:rPr>
-        <w:t>Knock Knock</w:t>
+        <w:t>12/14/2805 08:03:43 Dashcam 394182039485, Located just beyond Baldwin's Gate, in a Stolen Anchorhead Security Service Quadcopter.</w:t>
       </w:r>
       <w:r>
         <w:rPr/>
@@ -2386,548 +2835,6 @@
       </w:pPr>
       <w:r>
         <w:rPr/>
-        <w:t xml:space="preserve">. </w:t>
-      </w:r>
-    </w:p>
-    <w:p>
-      <w:pPr>
-        <w:pStyle w:val="TextBody"/>
-        <w:rPr/>
-      </w:pPr>
-      <w:r>
-        <w:rPr/>
-        <w:t xml:space="preserve">. </w:t>
-      </w:r>
-    </w:p>
-    <w:p>
-      <w:pPr>
-        <w:pStyle w:val="TextBody"/>
-        <w:rPr/>
-      </w:pPr>
-      <w:r>
-        <w:rPr/>
-        <w:t xml:space="preserve">. </w:t>
-      </w:r>
-    </w:p>
-    <w:p>
-      <w:pPr>
-        <w:pStyle w:val="TextBody"/>
-        <w:rPr/>
-      </w:pPr>
-      <w:r>
-        <w:rPr>
-          <w:rStyle w:val="Bold"/>
-        </w:rPr>
-        <w:t>Knock Knock Knock</w:t>
-      </w:r>
-      <w:r>
-        <w:rPr/>
-        <w:t xml:space="preserve"> </w:t>
-      </w:r>
-    </w:p>
-    <w:p>
-      <w:pPr>
-        <w:pStyle w:val="TextBody"/>
-        <w:rPr/>
-      </w:pPr>
-      <w:r>
-        <w:rPr/>
-        <w:t xml:space="preserve">The door opened revealing Cyril's face, a chubby face with the hint of stubble as though he'd spent most of the night and a better part of the day working madly on some arcane relic of the past, which he had. </w:t>
-      </w:r>
-    </w:p>
-    <w:p>
-      <w:pPr>
-        <w:pStyle w:val="TextBody"/>
-        <w:rPr/>
-      </w:pPr>
-      <w:r>
-        <w:rPr/>
-        <w:t xml:space="preserve">"Oh thank goodness you're still here!" The woman exclaimed, throwing her arms around Cyril and pressing herself against him. Cyril simply looked at the woman, who had pressed her face into his chest. </w:t>
-      </w:r>
-    </w:p>
-    <w:p>
-      <w:pPr>
-        <w:pStyle w:val="TextBody"/>
-        <w:rPr/>
-      </w:pPr>
-      <w:r>
-        <w:rPr/>
-        <w:t xml:space="preserve">"Yes, of course I am. And who might you be?" </w:t>
-      </w:r>
-    </w:p>
-    <w:p>
-      <w:pPr>
-        <w:pStyle w:val="TextBody"/>
-        <w:rPr/>
-      </w:pPr>
-      <w:r>
-        <w:rPr/>
-        <w:t xml:space="preserve">She looked up at him deeply in his eyes, like violet stained glass revealing the sacred light, and said "Cocknobber88 from the Wallervill3.3dited room." </w:t>
-      </w:r>
-    </w:p>
-    <w:p>
-      <w:pPr>
-        <w:pStyle w:val="TextBody"/>
-        <w:rPr/>
-      </w:pPr>
-      <w:r>
-        <w:rPr/>
-        <w:t xml:space="preserve">"Oh yes, well uh, come in." He put his hand on her back and guided her into the room. </w:t>
-      </w:r>
-    </w:p>
-    <w:p>
-      <w:pPr>
-        <w:pStyle w:val="TextBody"/>
-        <w:rPr/>
-      </w:pPr>
-      <w:r>
-        <w:rPr/>
-        <w:t xml:space="preserve">Gina looked on with the sweetness of diet cola, and inquired: </w:t>
-      </w:r>
-    </w:p>
-    <w:p>
-      <w:pPr>
-        <w:pStyle w:val="TextBody"/>
-        <w:rPr/>
-      </w:pPr>
-      <w:r>
-        <w:rPr/>
-        <w:t xml:space="preserve">"Honey, who is this?" </w:t>
-      </w:r>
-    </w:p>
-    <w:p>
-      <w:pPr>
-        <w:pStyle w:val="TextBody"/>
-        <w:rPr/>
-      </w:pPr>
-      <w:r>
-        <w:rPr/>
-        <w:t xml:space="preserve">Cyril looked back at the woman and said: </w:t>
-      </w:r>
-    </w:p>
-    <w:p>
-      <w:pPr>
-        <w:pStyle w:val="TextBody"/>
-        <w:rPr/>
-      </w:pPr>
-      <w:r>
-        <w:rPr/>
-        <w:t xml:space="preserve">"Cocknobber88 from RealSpace" </w:t>
-      </w:r>
-    </w:p>
-    <w:p>
-      <w:pPr>
-        <w:pStyle w:val="TextBody"/>
-        <w:rPr/>
-      </w:pPr>
-      <w:r>
-        <w:rPr/>
-        <w:t xml:space="preserve">"My real name is Amanda." said Cocknobber88. The woman, only slightly smaller than Cyril, walked over and shook Gina's hand. </w:t>
-      </w:r>
-    </w:p>
-    <w:p>
-      <w:pPr>
-        <w:pStyle w:val="TextBody"/>
-        <w:rPr/>
-      </w:pPr>
-      <w:r>
-        <w:rPr/>
-        <w:t xml:space="preserve">"Oh, well nice to meet you, I suppose. I'm Gina." </w:t>
-      </w:r>
-    </w:p>
-    <w:p>
-      <w:pPr>
-        <w:pStyle w:val="TextBody"/>
-        <w:rPr/>
-      </w:pPr>
-      <w:r>
-        <w:rPr/>
-        <w:t xml:space="preserve">Cyril, not understanding the feelings of the two women, continued "Well, sit down. Would you like something to drink? I got some rather interesting coffee in the other day." </w:t>
-      </w:r>
-    </w:p>
-    <w:p>
-      <w:pPr>
-        <w:pStyle w:val="TextBody"/>
-        <w:rPr/>
-      </w:pPr>
-      <w:r>
-        <w:rPr/>
-        <w:t xml:space="preserve">Amanda nodded at him and sat down on the loveseat. Gina looked at Amanda, looked at Cyril walking away, looked at the loveseat, and sat down next to Amanda. </w:t>
-      </w:r>
-    </w:p>
-    <w:p>
-      <w:pPr>
-        <w:pStyle w:val="TextBody"/>
-        <w:rPr/>
-      </w:pPr>
-      <w:r>
-        <w:rPr/>
-        <w:t xml:space="preserve">"So what brings you to our home?" Gina ventured. </w:t>
-      </w:r>
-    </w:p>
-    <w:p>
-      <w:pPr>
-        <w:pStyle w:val="TextBody"/>
-        <w:rPr/>
-      </w:pPr>
-      <w:r>
-        <w:rPr/>
-        <w:t xml:space="preserve">"It's private. It's better that you don't get mixed up in it." </w:t>
-      </w:r>
-    </w:p>
-    <w:p>
-      <w:pPr>
-        <w:pStyle w:val="TextBody"/>
-        <w:rPr/>
-      </w:pPr>
-      <w:r>
-        <w:rPr/>
-        <w:t xml:space="preserve">"Well, Cyril is my husband. So I should say if it has to do with him, it has to do with me." </w:t>
-      </w:r>
-    </w:p>
-    <w:p>
-      <w:pPr>
-        <w:pStyle w:val="TextBody"/>
-        <w:rPr/>
-      </w:pPr>
-      <w:r>
-        <w:rPr/>
-        <w:t xml:space="preserve">"Gina, it's better that you don't know." </w:t>
-      </w:r>
-    </w:p>
-    <w:p>
-      <w:pPr>
-        <w:pStyle w:val="TextBody"/>
-        <w:rPr/>
-      </w:pPr>
-      <w:r>
-        <w:rPr/>
-        <w:t xml:space="preserve">Gina glanced at Amanda's waist, and back at her own, and flushed red. </w:t>
-      </w:r>
-    </w:p>
-    <w:p>
-      <w:pPr>
-        <w:pStyle w:val="TextBody"/>
-        <w:rPr/>
-      </w:pPr>
-      <w:r>
-        <w:rPr/>
-        <w:t xml:space="preserve">"Well okay miss Cocknobber88." </w:t>
-      </w:r>
-    </w:p>
-    <w:p>
-      <w:pPr>
-        <w:pStyle w:val="TextBody"/>
-        <w:rPr/>
-      </w:pPr>
-      <w:r>
-        <w:rPr/>
-        <w:t xml:space="preserve">Amanda brightened red as well. </w:t>
-      </w:r>
-    </w:p>
-    <w:p>
-      <w:pPr>
-        <w:pStyle w:val="TextBody"/>
-        <w:rPr/>
-      </w:pPr>
-      <w:r>
-        <w:rPr/>
-        <w:t xml:space="preserve">Returning with a tray with three cups of espresso, Cyril went on quite cheerily, "It's a special hydroponically grown variety, none of the manufactured or synthesized stuff. Evidently it comes from a strain in Old Africa. I hear there's very little of the Plague there and most of the fauna is intact. You see, it's very interesting…" So he went and the ladies listened on, eventually he reached a point, when Gina was looking quite bored and Amanda was rubbing her shoes against the carpet at an increasingly rapid rate where he thought to inquire: </w:t>
-      </w:r>
-    </w:p>
-    <w:p>
-      <w:pPr>
-        <w:pStyle w:val="TextBody"/>
-        <w:rPr/>
-      </w:pPr>
-      <w:r>
-        <w:rPr/>
-        <w:t xml:space="preserve">"So what did you wish to speak to me about?" </w:t>
-      </w:r>
-    </w:p>
-    <w:p>
-      <w:pPr>
-        <w:pStyle w:val="TextBody"/>
-        <w:rPr/>
-      </w:pPr>
-      <w:r>
-        <w:rPr/>
-        <w:t xml:space="preserve">Amanda looked down at her hands before looking up to see Cyril's inquisitive gaze, which lay somewhere in between that of a photogenic puppy, and a madman building an empire. </w:t>
-      </w:r>
-    </w:p>
-    <w:p>
-      <w:pPr>
-        <w:pStyle w:val="TextBody"/>
-        <w:rPr/>
-      </w:pPr>
-      <w:r>
-        <w:rPr/>
-        <w:t xml:space="preserve">"Yes, what did you wish to speak with us about?" Gina said, grinning like a skull held aloft in a Shakespeare play. </w:t>
-      </w:r>
-    </w:p>
-    <w:p>
-      <w:pPr>
-        <w:pStyle w:val="TextBody"/>
-        <w:rPr/>
-      </w:pPr>
-      <w:r>
-        <w:rPr/>
-        <w:t xml:space="preserve">Amanda looked at Gina, then Cyril. "Are you sure you…" </w:t>
-      </w:r>
-    </w:p>
-    <w:p>
-      <w:pPr>
-        <w:pStyle w:val="TextBody"/>
-        <w:rPr/>
-      </w:pPr>
-      <w:r>
-        <w:rPr/>
-        <w:t xml:space="preserve">"Yes?" Cyril answered, expecting more information, but accidentally giving a reply. Amanda simply nodded at him. </w:t>
-      </w:r>
-    </w:p>
-    <w:p>
-      <w:pPr>
-        <w:pStyle w:val="TextBody"/>
-        <w:rPr/>
-      </w:pPr>
-      <w:r>
-        <w:rPr/>
-        <w:t>"You're the one Mac told me about, right?" Amanda glanced at the robot. She had been expecting JC Denton</w:t>
-      </w:r>
-      <w:r>
-        <w:rPr>
-          <w:rStyle w:val="FootnoteAnchor"/>
-        </w:rPr>
-        <w:footnoteReference w:id="6"/>
-      </w:r>
-      <w:r>
-        <w:rPr/>
-        <w:t xml:space="preserve"> and had gotten Doc Brown</w:t>
-      </w:r>
-      <w:r>
-        <w:rPr>
-          <w:rStyle w:val="FootnoteAnchor"/>
-        </w:rPr>
-        <w:footnoteReference w:id="7"/>
-      </w:r>
-      <w:r>
-        <w:rPr/>
-        <w:t xml:space="preserve">. </w:t>
-      </w:r>
-    </w:p>
-    <w:p>
-      <w:pPr>
-        <w:pStyle w:val="TextBody"/>
-        <w:rPr/>
-      </w:pPr>
-      <w:r>
-        <w:rPr/>
-        <w:t xml:space="preserve">"You know Mac?" </w:t>
-      </w:r>
-    </w:p>
-    <w:p>
-      <w:pPr>
-        <w:pStyle w:val="TextBody"/>
-        <w:rPr/>
-      </w:pPr>
-      <w:r>
-        <w:rPr/>
-        <w:t xml:space="preserve">Amanda nodded. A board blinked happily in the background. </w:t>
-      </w:r>
-    </w:p>
-    <w:p>
-      <w:pPr>
-        <w:pStyle w:val="TextBody"/>
-        <w:rPr/>
-      </w:pPr>
-      <w:r>
-        <w:rPr/>
-        <w:t xml:space="preserve">"Are you ready to go?" </w:t>
-      </w:r>
-    </w:p>
-    <w:p>
-      <w:pPr>
-        <w:pStyle w:val="TextBody"/>
-        <w:rPr/>
-      </w:pPr>
-      <w:r>
-        <w:rPr/>
-        <w:t xml:space="preserve">Binary: Go with her. </w:t>
-      </w:r>
-    </w:p>
-    <w:p>
-      <w:pPr>
-        <w:pStyle w:val="TextBody"/>
-        <w:rPr/>
-      </w:pPr>
-      <w:r>
-        <w:rPr/>
-        <w:t xml:space="preserve">"Go where?" </w:t>
-      </w:r>
-    </w:p>
-    <w:p>
-      <w:pPr>
-        <w:pStyle w:val="TextBody"/>
-        <w:rPr/>
-      </w:pPr>
-      <w:r>
-        <w:rPr/>
-        <w:t xml:space="preserve">Binary: Away. </w:t>
-      </w:r>
-    </w:p>
-    <w:p>
-      <w:pPr>
-        <w:pStyle w:val="TextBody"/>
-        <w:rPr/>
-      </w:pPr>
-      <w:r>
-        <w:rPr/>
-        <w:t xml:space="preserve">"Outside the dome. We have to go." </w:t>
-      </w:r>
-    </w:p>
-    <w:p>
-      <w:pPr>
-        <w:pStyle w:val="TextBody"/>
-        <w:rPr/>
-      </w:pPr>
-      <w:r>
-        <w:rPr/>
-        <w:t xml:space="preserve">"Why." </w:t>
-      </w:r>
-    </w:p>
-    <w:p>
-      <w:pPr>
-        <w:pStyle w:val="TextBody"/>
-        <w:rPr/>
-      </w:pPr>
-      <w:r>
-        <w:rPr/>
-        <w:t xml:space="preserve">Binary: Because it'll be fun! </w:t>
-      </w:r>
-    </w:p>
-    <w:p>
-      <w:pPr>
-        <w:pStyle w:val="TextBody"/>
-        <w:rPr/>
-      </w:pPr>
-      <w:r>
-        <w:rPr/>
-        <w:t xml:space="preserve">"Because it's dangerous for people like us to stay here." </w:t>
-      </w:r>
-    </w:p>
-    <w:p>
-      <w:pPr>
-        <w:pStyle w:val="TextBody"/>
-        <w:rPr/>
-      </w:pPr>
-      <w:r>
-        <w:rPr/>
-        <w:t xml:space="preserve">"People like us?" </w:t>
-      </w:r>
-    </w:p>
-    <w:p>
-      <w:pPr>
-        <w:pStyle w:val="TextBody"/>
-        <w:rPr/>
-      </w:pPr>
-      <w:r>
-        <w:rPr/>
-        <w:t xml:space="preserve">Amanda looked about, and lowered her voice to less than the whisper of time sending ash across the ground of Alexandria, where no library stood. "Historians." </w:t>
-      </w:r>
-    </w:p>
-    <w:p>
-      <w:pPr>
-        <w:pStyle w:val="TextBody"/>
-        <w:rPr/>
-      </w:pPr>
-      <w:r>
-        <w:rPr/>
-        <w:t xml:space="preserve">"Well I don't see what's so dangerous about being a historian. I'm a Professor of Archaic Computing Studies and the History of Mathematics. Getting burned by soldering irons and cut by paper books isn't nearly as dangerous as people might think." </w:t>
-      </w:r>
-    </w:p>
-    <w:p>
-      <w:pPr>
-        <w:pStyle w:val="TextBody"/>
-        <w:rPr/>
-      </w:pPr>
-      <w:r>
-        <w:rPr/>
-        <w:t xml:space="preserve">She looked at him with shock and frustration. </w:t>
-      </w:r>
-    </w:p>
-    <w:p>
-      <w:pPr>
-        <w:pStyle w:val="TextBody"/>
-        <w:rPr/>
-      </w:pPr>
-      <w:r>
-        <w:rPr/>
-        <w:t xml:space="preserve">"Getting electrocuted stings a bit though. You have to watch out for that." Cyril continued, offering sage wisdom to one unaware of his profession. </w:t>
-      </w:r>
-    </w:p>
-    <w:p>
-      <w:pPr>
-        <w:pStyle w:val="TextBody"/>
-        <w:rPr/>
-      </w:pPr>
-      <w:r>
-        <w:rPr/>
-        <w:t xml:space="preserve">"No!!" Amanda explained jumping up from the loveseat, spilling coffee on the floor and on her propitiously placed raincoat. </w:t>
-      </w:r>
-    </w:p>
-    <w:p>
-      <w:pPr>
-        <w:pStyle w:val="TextBody"/>
-        <w:rPr/>
-      </w:pPr>
-      <w:r>
-        <w:rPr/>
-        <w:t xml:space="preserve">Binary: Just go with it. I'll explain later. </w:t>
-      </w:r>
-    </w:p>
-    <w:p>
-      <w:pPr>
-        <w:pStyle w:val="TextBody"/>
-        <w:rPr/>
-      </w:pPr>
-      <w:r>
-        <w:rPr/>
-        <w:t xml:space="preserve">"Oh! That sort of Historian! Well, let me just collect my things! How long are we going for?" </w:t>
-      </w:r>
-    </w:p>
-    <w:p>
-      <w:pPr>
-        <w:pStyle w:val="TextBody"/>
-        <w:rPr/>
-      </w:pPr>
-      <w:r>
-        <w:rPr/>
-        <w:t xml:space="preserve">Cyril rushed into his study before he could see Amanda's look of utter inconsternation, which he likely would neither have comprehended nor appreciated to begin with. </w:t>
-      </w:r>
-    </w:p>
-    <w:p>
-      <w:pPr>
-        <w:pStyle w:val="TextBody"/>
-        <w:rPr/>
-      </w:pPr>
-      <w:r>
-        <w:rPr>
-          <w:rStyle w:val="Bold"/>
-        </w:rPr>
-        <w:t>Just beyond Baldwin's Gate, in a Stolen Anchorhead Security Service Quadcopter.</w:t>
-      </w:r>
-      <w:r>
-        <w:rPr/>
-        <w:t xml:space="preserve"> </w:t>
-      </w:r>
-    </w:p>
-    <w:p>
-      <w:pPr>
-        <w:pStyle w:val="TextBody"/>
-        <w:rPr/>
-      </w:pPr>
-      <w:r>
-        <w:rPr/>
         <w:t xml:space="preserve">The led screwed onto the dashboard blinked happily. </w:t>
       </w:r>
     </w:p>
@@ -2938,7 +2845,7 @@
       </w:pPr>
       <w:r>
         <w:rPr/>
-        <w:t xml:space="preserve">"Yes, that is very interesting. I wondered why they were doing such a thing. </w:t>
+        <w:t xml:space="preserve">"Yes, that is very interesting. I wondered why they were doing such a thing." </w:t>
       </w:r>
     </w:p>
     <w:p>
@@ -3236,7 +3143,7 @@
         <w:rPr/>
         <w:footnoteRef/>
         <w:tab/>
-        <w:t xml:space="preserve">An early schema of computing, before the advent of organic computers. For more information on archaic computing technologies keyword "Turing Machine", "Abacus", and "Internet" </w:t>
+        <w:t xml:space="preserve">An early schema of computing, before the advent of MPP organic computers. For more information on archaic computing technologies, keyword: "Turing Machine", "Abacus", and "Internet" </w:t>
       </w:r>
     </w:p>
   </w:footnote>

</xml_diff>